<commit_message>
Final documentation V3 plus dataset source.
</commit_message>
<xml_diff>
--- a/LoremIpsum_documentation.docx
+++ b/LoremIpsum_documentation.docx
@@ -4,11 +4,9 @@
   <w:body>
     <w:p>
       <w:pPr>
-        <w:pStyle w:val="Title"/>
+        <w:pStyle w:val="Cm"/>
         <w:framePr w:wrap="notBeside" w:x="1419" w:y="163"/>
       </w:pPr>
-      <w:bookmarkStart w:id="0" w:name="_GoBack"/>
-      <w:bookmarkEnd w:id="0"/>
       <w:r>
         <w:rPr>
           <w:b/>
@@ -28,8 +26,33 @@
           <w:b/>
           <w:bCs/>
         </w:rPr>
-        <w:t>Deep learning alapú szerzőazonosítás</w:t>
-      </w:r>
+        <w:t xml:space="preserve">Deep learning </w:t>
+      </w:r>
+      <w:proofErr w:type="spellStart"/>
+      <w:r>
+        <w:rPr>
+          <w:b/>
+          <w:bCs/>
+        </w:rPr>
+        <w:t>alapú</w:t>
+      </w:r>
+      <w:proofErr w:type="spellEnd"/>
+      <w:r>
+        <w:rPr>
+          <w:b/>
+          <w:bCs/>
+        </w:rPr>
+        <w:t xml:space="preserve"> </w:t>
+      </w:r>
+      <w:proofErr w:type="spellStart"/>
+      <w:r>
+        <w:rPr>
+          <w:b/>
+          <w:bCs/>
+        </w:rPr>
+        <w:t>szerzőazonosítás</w:t>
+      </w:r>
+      <w:proofErr w:type="spellEnd"/>
     </w:p>
     <w:p>
       <w:pPr>
@@ -37,8 +60,37 @@
         <w:framePr w:wrap="notBeside" w:x="1285" w:y="1441"/>
       </w:pPr>
       <w:r>
-        <w:t>Füleki Fábián, Jani Balázs Gábor, Torner Márton</w:t>
-      </w:r>
+        <w:t xml:space="preserve">Füleki Fábián, Jani </w:t>
+      </w:r>
+      <w:proofErr w:type="spellStart"/>
+      <w:r>
+        <w:t>Balázs</w:t>
+      </w:r>
+      <w:proofErr w:type="spellEnd"/>
+      <w:r>
+        <w:t xml:space="preserve"> </w:t>
+      </w:r>
+      <w:proofErr w:type="spellStart"/>
+      <w:r>
+        <w:t>Gábor</w:t>
+      </w:r>
+      <w:proofErr w:type="spellEnd"/>
+      <w:r>
+        <w:t xml:space="preserve">, </w:t>
+      </w:r>
+      <w:proofErr w:type="spellStart"/>
+      <w:r>
+        <w:t>Torner</w:t>
+      </w:r>
+      <w:proofErr w:type="spellEnd"/>
+      <w:r>
+        <w:t xml:space="preserve"> </w:t>
+      </w:r>
+      <w:proofErr w:type="spellStart"/>
+      <w:r>
+        <w:t>Márton</w:t>
+      </w:r>
+      <w:proofErr w:type="spellEnd"/>
       <w:r>
         <w:br/>
       </w:r>
@@ -46,7 +98,13 @@
         <w:rPr>
           <w:i/>
         </w:rPr>
-        <w:t>Students of Budapest University of Technology and Economics</w:t>
+        <w:t xml:space="preserve">Students of </w:t>
+      </w:r>
+      <w:r>
+        <w:rPr>
+          <w:i/>
+        </w:rPr>
+        <w:t>Budapest University of Technology and Economics</w:t>
       </w:r>
       <w:r>
         <w:rPr>
@@ -73,8 +131,17 @@
           <w:i/>
           <w:iCs/>
         </w:rPr>
-        <w:t>Team: LoremIpsum</w:t>
-      </w:r>
+        <w:t xml:space="preserve">Team: </w:t>
+      </w:r>
+      <w:proofErr w:type="spellStart"/>
+      <w:r>
+        <w:rPr>
+          <w:i/>
+          <w:iCs/>
+        </w:rPr>
+        <w:t>LoremIpsum</w:t>
+      </w:r>
+      <w:proofErr w:type="spellEnd"/>
     </w:p>
     <w:p>
       <w:pPr>
@@ -115,7 +182,19 @@
         <w:rPr>
           <w:spacing w:val="-2"/>
         </w:rPr>
-        <w:t>In this paper we are publishing a proof of concept of a Bidirectional Long Short-Term Memory network to identify the author of a given article. Every author has its own writing style that can be found in his/her written articles. The network is aiming to learn the commonly used phrases and the typical structure of sentences for each author. The dataset consists of 50 authors with 50 articles from each of them, which gives us a baseline accuracy of 2%. Despite this low value the best presented network reaches a 94% overall accuracy. We are also demonstrating an own approach based on a quite new research scope, which is called Attention. This mechanism can provide a better solution for the vanishing gradients problem.</w:t>
+        <w:t xml:space="preserve">In this paper we are publishing a proof of concept of a Bidirectional Long Short-Term Memory network to identify the author of a given article. Every author has its own writing style that can be found in his/her written articles. The network is aiming to learn the commonly used phrases and the typical structure of sentences for each </w:t>
+      </w:r>
+      <w:r>
+        <w:rPr>
+          <w:spacing w:val="-2"/>
+        </w:rPr>
+        <w:t>author</w:t>
+      </w:r>
+      <w:r>
+        <w:rPr>
+          <w:spacing w:val="-2"/>
+        </w:rPr>
+        <w:t>. The dataset consists of 50 authors with 50 articles from each of them, which gives us a baseline accuracy of 2%. Despite this low value the best presented network reaches a 94% overall accuracy. We are also demonstrating an own approach based on a quite new research scope, which is called Attention. This mechanism can provide a better solution for the vanishing gradients problem.</w:t>
       </w:r>
     </w:p>
     <w:p>
@@ -124,7 +203,6 @@
         <w:ind w:firstLine="0"/>
         <w:rPr>
           <w:i/>
-          <w:spacing w:val="-2"/>
         </w:rPr>
       </w:pPr>
       <w:r>
@@ -133,6 +211,7 @@
         </w:rPr>
         <w:tab/>
       </w:r>
+      <w:proofErr w:type="spellStart"/>
       <w:r>
         <w:rPr>
           <w:i/>
@@ -140,13 +219,14 @@
         </w:rPr>
         <w:t>Absztrakt</w:t>
       </w:r>
+      <w:proofErr w:type="spellEnd"/>
       <w:r>
         <w:rPr>
           <w:spacing w:val="-2"/>
         </w:rPr>
         <w:t>—</w:t>
       </w:r>
-      <w:bookmarkStart w:id="1" w:name="PointTmp"/>
+      <w:bookmarkStart w:id="0" w:name="PointTmp"/>
       <w:r>
         <w:rPr>
           <w:rFonts w:ascii="Arial" w:hAnsi="Arial" w:cs="Arial"/>
@@ -158,17 +238,1432 @@
         </w:rPr>
         <w:t xml:space="preserve"> </w:t>
       </w:r>
-      <w:r>
-        <w:rPr>
-          <w:spacing w:val="-2"/>
-        </w:rPr>
-        <w:t>Jelen publikáció keretei között bemutatunk egy kétirányú hosszú rövidtávú memória (BiLSTM) alapú neurális hálót, amely képes meghatározni egy adott cikk íróját. Minden szerző rendelkezik egy saját, majdhogynem egyedi stílussal. Ezeket a jellemző mondatstruktúrákat, gyakran használt szófordulatokat és egyedi kifejezéseket a hálózat könnyen meg tudja tanulni és fel tudja ismerni. Az adathalmazunk 50 szerzőből áll, mindegyikükhöz pedig 50 cikk tartozik. A véletlenszerű tippelés esetén tapasztalható 2%-os pontossághoz képest a legjobb hálózatunk képes 94%-os pontosságot elérni. Bemutatunk továbbá egy saját megközelítést is, mely a rekurrens neurális hálókban alkalmazott, nemrégiben kutatott, úgynevezett “attention” mechanizmuson alapszik. Ez a megközelítés képes az LSTM hálózatoknál előforduló, úgynevezett elenyésző gradiens problémára megoldást nyújtani, sőt, még a “time distributed” rétegeknél is jobban teljesíthet.</w:t>
-      </w:r>
-    </w:p>
-    <w:bookmarkEnd w:id="1"/>
-    <w:p>
-      <w:pPr>
-        <w:pStyle w:val="Heading1"/>
+      <w:proofErr w:type="spellStart"/>
+      <w:r>
+        <w:rPr>
+          <w:spacing w:val="-2"/>
+        </w:rPr>
+        <w:t>Jelen</w:t>
+      </w:r>
+      <w:proofErr w:type="spellEnd"/>
+      <w:r>
+        <w:rPr>
+          <w:spacing w:val="-2"/>
+        </w:rPr>
+        <w:t xml:space="preserve"> </w:t>
+      </w:r>
+      <w:proofErr w:type="spellStart"/>
+      <w:r>
+        <w:rPr>
+          <w:spacing w:val="-2"/>
+        </w:rPr>
+        <w:t>publikáció</w:t>
+      </w:r>
+      <w:proofErr w:type="spellEnd"/>
+      <w:r>
+        <w:rPr>
+          <w:spacing w:val="-2"/>
+        </w:rPr>
+        <w:t xml:space="preserve"> </w:t>
+      </w:r>
+      <w:proofErr w:type="spellStart"/>
+      <w:r>
+        <w:rPr>
+          <w:spacing w:val="-2"/>
+        </w:rPr>
+        <w:t>keretei</w:t>
+      </w:r>
+      <w:proofErr w:type="spellEnd"/>
+      <w:r>
+        <w:rPr>
+          <w:spacing w:val="-2"/>
+        </w:rPr>
+        <w:t xml:space="preserve"> </w:t>
+      </w:r>
+      <w:proofErr w:type="spellStart"/>
+      <w:r>
+        <w:rPr>
+          <w:spacing w:val="-2"/>
+        </w:rPr>
+        <w:t>között</w:t>
+      </w:r>
+      <w:proofErr w:type="spellEnd"/>
+      <w:r>
+        <w:rPr>
+          <w:spacing w:val="-2"/>
+        </w:rPr>
+        <w:t xml:space="preserve"> </w:t>
+      </w:r>
+      <w:proofErr w:type="spellStart"/>
+      <w:r>
+        <w:rPr>
+          <w:spacing w:val="-2"/>
+        </w:rPr>
+        <w:t>bemutatunk</w:t>
+      </w:r>
+      <w:proofErr w:type="spellEnd"/>
+      <w:r>
+        <w:rPr>
+          <w:spacing w:val="-2"/>
+        </w:rPr>
+        <w:t xml:space="preserve"> </w:t>
+      </w:r>
+      <w:proofErr w:type="spellStart"/>
+      <w:r>
+        <w:rPr>
+          <w:spacing w:val="-2"/>
+        </w:rPr>
+        <w:t>egy</w:t>
+      </w:r>
+      <w:proofErr w:type="spellEnd"/>
+      <w:r>
+        <w:rPr>
+          <w:spacing w:val="-2"/>
+        </w:rPr>
+        <w:t xml:space="preserve"> </w:t>
+      </w:r>
+      <w:proofErr w:type="spellStart"/>
+      <w:r>
+        <w:rPr>
+          <w:spacing w:val="-2"/>
+        </w:rPr>
+        <w:t>kétirányú</w:t>
+      </w:r>
+      <w:proofErr w:type="spellEnd"/>
+      <w:r>
+        <w:rPr>
+          <w:spacing w:val="-2"/>
+        </w:rPr>
+        <w:t xml:space="preserve"> </w:t>
+      </w:r>
+      <w:proofErr w:type="spellStart"/>
+      <w:r>
+        <w:rPr>
+          <w:spacing w:val="-2"/>
+        </w:rPr>
+        <w:t>hosszú</w:t>
+      </w:r>
+      <w:proofErr w:type="spellEnd"/>
+      <w:r>
+        <w:rPr>
+          <w:spacing w:val="-2"/>
+        </w:rPr>
+        <w:t xml:space="preserve"> </w:t>
+      </w:r>
+      <w:proofErr w:type="spellStart"/>
+      <w:r>
+        <w:rPr>
+          <w:spacing w:val="-2"/>
+        </w:rPr>
+        <w:t>rövidtávú</w:t>
+      </w:r>
+      <w:proofErr w:type="spellEnd"/>
+      <w:r>
+        <w:rPr>
+          <w:spacing w:val="-2"/>
+        </w:rPr>
+        <w:t xml:space="preserve"> </w:t>
+      </w:r>
+      <w:proofErr w:type="spellStart"/>
+      <w:r>
+        <w:rPr>
+          <w:spacing w:val="-2"/>
+        </w:rPr>
+        <w:t>memória</w:t>
+      </w:r>
+      <w:proofErr w:type="spellEnd"/>
+      <w:r>
+        <w:rPr>
+          <w:spacing w:val="-2"/>
+        </w:rPr>
+        <w:t xml:space="preserve"> (</w:t>
+      </w:r>
+      <w:proofErr w:type="spellStart"/>
+      <w:r>
+        <w:rPr>
+          <w:spacing w:val="-2"/>
+        </w:rPr>
+        <w:t>BiLSTM</w:t>
+      </w:r>
+      <w:proofErr w:type="spellEnd"/>
+      <w:r>
+        <w:rPr>
+          <w:spacing w:val="-2"/>
+        </w:rPr>
+        <w:t xml:space="preserve">) </w:t>
+      </w:r>
+      <w:proofErr w:type="spellStart"/>
+      <w:r>
+        <w:rPr>
+          <w:spacing w:val="-2"/>
+        </w:rPr>
+        <w:t>alapú</w:t>
+      </w:r>
+      <w:proofErr w:type="spellEnd"/>
+      <w:r>
+        <w:rPr>
+          <w:spacing w:val="-2"/>
+        </w:rPr>
+        <w:t xml:space="preserve"> </w:t>
+      </w:r>
+      <w:proofErr w:type="spellStart"/>
+      <w:r>
+        <w:rPr>
+          <w:spacing w:val="-2"/>
+        </w:rPr>
+        <w:t>neurális</w:t>
+      </w:r>
+      <w:proofErr w:type="spellEnd"/>
+      <w:r>
+        <w:rPr>
+          <w:spacing w:val="-2"/>
+        </w:rPr>
+        <w:t xml:space="preserve"> </w:t>
+      </w:r>
+      <w:proofErr w:type="spellStart"/>
+      <w:r>
+        <w:rPr>
+          <w:spacing w:val="-2"/>
+        </w:rPr>
+        <w:t>hálót</w:t>
+      </w:r>
+      <w:proofErr w:type="spellEnd"/>
+      <w:r>
+        <w:rPr>
+          <w:spacing w:val="-2"/>
+        </w:rPr>
+        <w:t xml:space="preserve">, </w:t>
+      </w:r>
+      <w:proofErr w:type="spellStart"/>
+      <w:r>
+        <w:rPr>
+          <w:spacing w:val="-2"/>
+        </w:rPr>
+        <w:t>amely</w:t>
+      </w:r>
+      <w:proofErr w:type="spellEnd"/>
+      <w:r>
+        <w:rPr>
+          <w:spacing w:val="-2"/>
+        </w:rPr>
+        <w:t xml:space="preserve"> </w:t>
+      </w:r>
+      <w:proofErr w:type="spellStart"/>
+      <w:r>
+        <w:rPr>
+          <w:spacing w:val="-2"/>
+        </w:rPr>
+        <w:t>képes</w:t>
+      </w:r>
+      <w:proofErr w:type="spellEnd"/>
+      <w:r>
+        <w:rPr>
+          <w:spacing w:val="-2"/>
+        </w:rPr>
+        <w:t xml:space="preserve"> </w:t>
+      </w:r>
+      <w:proofErr w:type="spellStart"/>
+      <w:r>
+        <w:rPr>
+          <w:spacing w:val="-2"/>
+        </w:rPr>
+        <w:t>meghatározni</w:t>
+      </w:r>
+      <w:proofErr w:type="spellEnd"/>
+      <w:r>
+        <w:rPr>
+          <w:spacing w:val="-2"/>
+        </w:rPr>
+        <w:t xml:space="preserve"> </w:t>
+      </w:r>
+      <w:proofErr w:type="spellStart"/>
+      <w:r>
+        <w:rPr>
+          <w:spacing w:val="-2"/>
+        </w:rPr>
+        <w:t>egy</w:t>
+      </w:r>
+      <w:proofErr w:type="spellEnd"/>
+      <w:r>
+        <w:rPr>
+          <w:spacing w:val="-2"/>
+        </w:rPr>
+        <w:t xml:space="preserve"> </w:t>
+      </w:r>
+      <w:proofErr w:type="spellStart"/>
+      <w:r>
+        <w:rPr>
+          <w:spacing w:val="-2"/>
+        </w:rPr>
+        <w:t>adott</w:t>
+      </w:r>
+      <w:proofErr w:type="spellEnd"/>
+      <w:r>
+        <w:rPr>
+          <w:spacing w:val="-2"/>
+        </w:rPr>
+        <w:t xml:space="preserve"> </w:t>
+      </w:r>
+      <w:proofErr w:type="spellStart"/>
+      <w:r>
+        <w:rPr>
+          <w:spacing w:val="-2"/>
+        </w:rPr>
+        <w:t>cikk</w:t>
+      </w:r>
+      <w:proofErr w:type="spellEnd"/>
+      <w:r>
+        <w:rPr>
+          <w:spacing w:val="-2"/>
+        </w:rPr>
+        <w:t xml:space="preserve"> </w:t>
+      </w:r>
+      <w:proofErr w:type="spellStart"/>
+      <w:r>
+        <w:rPr>
+          <w:spacing w:val="-2"/>
+        </w:rPr>
+        <w:t>íróját</w:t>
+      </w:r>
+      <w:proofErr w:type="spellEnd"/>
+      <w:r>
+        <w:rPr>
+          <w:spacing w:val="-2"/>
+        </w:rPr>
+        <w:t xml:space="preserve">. Minden </w:t>
+      </w:r>
+      <w:proofErr w:type="spellStart"/>
+      <w:r>
+        <w:rPr>
+          <w:spacing w:val="-2"/>
+        </w:rPr>
+        <w:t>szerző</w:t>
+      </w:r>
+      <w:proofErr w:type="spellEnd"/>
+      <w:r>
+        <w:rPr>
+          <w:spacing w:val="-2"/>
+        </w:rPr>
+        <w:t xml:space="preserve"> </w:t>
+      </w:r>
+      <w:proofErr w:type="spellStart"/>
+      <w:r>
+        <w:rPr>
+          <w:spacing w:val="-2"/>
+        </w:rPr>
+        <w:t>rendelkezik</w:t>
+      </w:r>
+      <w:proofErr w:type="spellEnd"/>
+      <w:r>
+        <w:rPr>
+          <w:spacing w:val="-2"/>
+        </w:rPr>
+        <w:t xml:space="preserve"> </w:t>
+      </w:r>
+      <w:proofErr w:type="spellStart"/>
+      <w:r>
+        <w:rPr>
+          <w:spacing w:val="-2"/>
+        </w:rPr>
+        <w:t>egy</w:t>
+      </w:r>
+      <w:proofErr w:type="spellEnd"/>
+      <w:r>
+        <w:rPr>
+          <w:spacing w:val="-2"/>
+        </w:rPr>
+        <w:t xml:space="preserve"> </w:t>
+      </w:r>
+      <w:proofErr w:type="spellStart"/>
+      <w:r>
+        <w:rPr>
+          <w:spacing w:val="-2"/>
+        </w:rPr>
+        <w:t>saját</w:t>
+      </w:r>
+      <w:proofErr w:type="spellEnd"/>
+      <w:r>
+        <w:rPr>
+          <w:spacing w:val="-2"/>
+        </w:rPr>
+        <w:t xml:space="preserve">, </w:t>
+      </w:r>
+      <w:proofErr w:type="spellStart"/>
+      <w:r>
+        <w:rPr>
+          <w:spacing w:val="-2"/>
+        </w:rPr>
+        <w:t>majdhogynem</w:t>
+      </w:r>
+      <w:proofErr w:type="spellEnd"/>
+      <w:r>
+        <w:rPr>
+          <w:spacing w:val="-2"/>
+        </w:rPr>
+        <w:t xml:space="preserve"> </w:t>
+      </w:r>
+      <w:proofErr w:type="spellStart"/>
+      <w:r>
+        <w:rPr>
+          <w:spacing w:val="-2"/>
+        </w:rPr>
+        <w:t>egyedi</w:t>
+      </w:r>
+      <w:proofErr w:type="spellEnd"/>
+      <w:r>
+        <w:rPr>
+          <w:spacing w:val="-2"/>
+        </w:rPr>
+        <w:t xml:space="preserve"> </w:t>
+      </w:r>
+      <w:proofErr w:type="spellStart"/>
+      <w:r>
+        <w:rPr>
+          <w:spacing w:val="-2"/>
+        </w:rPr>
+        <w:t>stílussal</w:t>
+      </w:r>
+      <w:proofErr w:type="spellEnd"/>
+      <w:r>
+        <w:rPr>
+          <w:spacing w:val="-2"/>
+        </w:rPr>
+        <w:t xml:space="preserve">. </w:t>
+      </w:r>
+      <w:proofErr w:type="spellStart"/>
+      <w:r>
+        <w:rPr>
+          <w:spacing w:val="-2"/>
+        </w:rPr>
+        <w:t>Ezeket</w:t>
+      </w:r>
+      <w:proofErr w:type="spellEnd"/>
+      <w:r>
+        <w:rPr>
+          <w:spacing w:val="-2"/>
+        </w:rPr>
+        <w:t xml:space="preserve"> a </w:t>
+      </w:r>
+      <w:proofErr w:type="spellStart"/>
+      <w:r>
+        <w:rPr>
+          <w:spacing w:val="-2"/>
+        </w:rPr>
+        <w:t>jellemző</w:t>
+      </w:r>
+      <w:proofErr w:type="spellEnd"/>
+      <w:r>
+        <w:rPr>
+          <w:spacing w:val="-2"/>
+        </w:rPr>
+        <w:t xml:space="preserve"> </w:t>
+      </w:r>
+      <w:proofErr w:type="spellStart"/>
+      <w:r>
+        <w:rPr>
+          <w:spacing w:val="-2"/>
+        </w:rPr>
+        <w:t>mondatstruktúrákat</w:t>
+      </w:r>
+      <w:proofErr w:type="spellEnd"/>
+      <w:r>
+        <w:rPr>
+          <w:spacing w:val="-2"/>
+        </w:rPr>
+        <w:t xml:space="preserve">, </w:t>
+      </w:r>
+      <w:proofErr w:type="spellStart"/>
+      <w:r>
+        <w:rPr>
+          <w:spacing w:val="-2"/>
+        </w:rPr>
+        <w:t>gyakran</w:t>
+      </w:r>
+      <w:proofErr w:type="spellEnd"/>
+      <w:r>
+        <w:rPr>
+          <w:spacing w:val="-2"/>
+        </w:rPr>
+        <w:t xml:space="preserve"> </w:t>
+      </w:r>
+      <w:proofErr w:type="spellStart"/>
+      <w:r>
+        <w:rPr>
+          <w:spacing w:val="-2"/>
+        </w:rPr>
+        <w:t>használt</w:t>
+      </w:r>
+      <w:proofErr w:type="spellEnd"/>
+      <w:r>
+        <w:rPr>
+          <w:spacing w:val="-2"/>
+        </w:rPr>
+        <w:t xml:space="preserve"> </w:t>
+      </w:r>
+      <w:proofErr w:type="spellStart"/>
+      <w:r>
+        <w:rPr>
+          <w:spacing w:val="-2"/>
+        </w:rPr>
+        <w:t>szófordulatokat</w:t>
+      </w:r>
+      <w:proofErr w:type="spellEnd"/>
+      <w:r>
+        <w:rPr>
+          <w:spacing w:val="-2"/>
+        </w:rPr>
+        <w:t xml:space="preserve"> </w:t>
+      </w:r>
+      <w:proofErr w:type="spellStart"/>
+      <w:r>
+        <w:rPr>
+          <w:spacing w:val="-2"/>
+        </w:rPr>
+        <w:t>és</w:t>
+      </w:r>
+      <w:proofErr w:type="spellEnd"/>
+      <w:r>
+        <w:rPr>
+          <w:spacing w:val="-2"/>
+        </w:rPr>
+        <w:t xml:space="preserve"> </w:t>
+      </w:r>
+      <w:proofErr w:type="spellStart"/>
+      <w:r>
+        <w:rPr>
+          <w:spacing w:val="-2"/>
+        </w:rPr>
+        <w:t>egyedi</w:t>
+      </w:r>
+      <w:proofErr w:type="spellEnd"/>
+      <w:r>
+        <w:rPr>
+          <w:spacing w:val="-2"/>
+        </w:rPr>
+        <w:t xml:space="preserve"> </w:t>
+      </w:r>
+      <w:proofErr w:type="spellStart"/>
+      <w:r>
+        <w:rPr>
+          <w:spacing w:val="-2"/>
+        </w:rPr>
+        <w:t>kifejezéseket</w:t>
+      </w:r>
+      <w:proofErr w:type="spellEnd"/>
+      <w:r>
+        <w:rPr>
+          <w:spacing w:val="-2"/>
+        </w:rPr>
+        <w:t xml:space="preserve"> a </w:t>
+      </w:r>
+      <w:proofErr w:type="spellStart"/>
+      <w:r>
+        <w:rPr>
+          <w:spacing w:val="-2"/>
+        </w:rPr>
+        <w:t>hálózat</w:t>
+      </w:r>
+      <w:proofErr w:type="spellEnd"/>
+      <w:r>
+        <w:rPr>
+          <w:spacing w:val="-2"/>
+        </w:rPr>
+        <w:t xml:space="preserve"> </w:t>
+      </w:r>
+      <w:proofErr w:type="spellStart"/>
+      <w:r>
+        <w:rPr>
+          <w:spacing w:val="-2"/>
+        </w:rPr>
+        <w:t>könnyen</w:t>
+      </w:r>
+      <w:proofErr w:type="spellEnd"/>
+      <w:r>
+        <w:rPr>
+          <w:spacing w:val="-2"/>
+        </w:rPr>
+        <w:t xml:space="preserve"> meg </w:t>
+      </w:r>
+      <w:proofErr w:type="spellStart"/>
+      <w:r>
+        <w:rPr>
+          <w:spacing w:val="-2"/>
+        </w:rPr>
+        <w:t>tudja</w:t>
+      </w:r>
+      <w:proofErr w:type="spellEnd"/>
+      <w:r>
+        <w:rPr>
+          <w:spacing w:val="-2"/>
+        </w:rPr>
+        <w:t xml:space="preserve"> </w:t>
+      </w:r>
+      <w:proofErr w:type="spellStart"/>
+      <w:r>
+        <w:rPr>
+          <w:spacing w:val="-2"/>
+        </w:rPr>
+        <w:t>tanulni</w:t>
+      </w:r>
+      <w:proofErr w:type="spellEnd"/>
+      <w:r>
+        <w:rPr>
+          <w:spacing w:val="-2"/>
+        </w:rPr>
+        <w:t xml:space="preserve"> </w:t>
+      </w:r>
+      <w:proofErr w:type="spellStart"/>
+      <w:r>
+        <w:rPr>
+          <w:spacing w:val="-2"/>
+        </w:rPr>
+        <w:t>és</w:t>
+      </w:r>
+      <w:proofErr w:type="spellEnd"/>
+      <w:r>
+        <w:rPr>
+          <w:spacing w:val="-2"/>
+        </w:rPr>
+        <w:t xml:space="preserve"> </w:t>
+      </w:r>
+      <w:proofErr w:type="spellStart"/>
+      <w:r>
+        <w:rPr>
+          <w:spacing w:val="-2"/>
+        </w:rPr>
+        <w:t>fel</w:t>
+      </w:r>
+      <w:proofErr w:type="spellEnd"/>
+      <w:r>
+        <w:rPr>
+          <w:spacing w:val="-2"/>
+        </w:rPr>
+        <w:t xml:space="preserve"> </w:t>
+      </w:r>
+      <w:proofErr w:type="spellStart"/>
+      <w:r>
+        <w:rPr>
+          <w:spacing w:val="-2"/>
+        </w:rPr>
+        <w:t>tudja</w:t>
+      </w:r>
+      <w:proofErr w:type="spellEnd"/>
+      <w:r>
+        <w:rPr>
+          <w:spacing w:val="-2"/>
+        </w:rPr>
+        <w:t xml:space="preserve"> </w:t>
+      </w:r>
+      <w:proofErr w:type="spellStart"/>
+      <w:r>
+        <w:rPr>
+          <w:spacing w:val="-2"/>
+        </w:rPr>
+        <w:t>ismerni</w:t>
+      </w:r>
+      <w:proofErr w:type="spellEnd"/>
+      <w:r>
+        <w:rPr>
+          <w:spacing w:val="-2"/>
+        </w:rPr>
+        <w:t xml:space="preserve">. Az </w:t>
+      </w:r>
+      <w:proofErr w:type="spellStart"/>
+      <w:r>
+        <w:rPr>
+          <w:spacing w:val="-2"/>
+        </w:rPr>
+        <w:t>adathalmazunk</w:t>
+      </w:r>
+      <w:proofErr w:type="spellEnd"/>
+      <w:r>
+        <w:rPr>
+          <w:spacing w:val="-2"/>
+        </w:rPr>
+        <w:t xml:space="preserve"> 50 </w:t>
+      </w:r>
+      <w:proofErr w:type="spellStart"/>
+      <w:r>
+        <w:rPr>
+          <w:spacing w:val="-2"/>
+        </w:rPr>
+        <w:t>szerzőből</w:t>
+      </w:r>
+      <w:proofErr w:type="spellEnd"/>
+      <w:r>
+        <w:rPr>
+          <w:spacing w:val="-2"/>
+        </w:rPr>
+        <w:t xml:space="preserve"> </w:t>
+      </w:r>
+      <w:proofErr w:type="spellStart"/>
+      <w:r>
+        <w:rPr>
+          <w:spacing w:val="-2"/>
+        </w:rPr>
+        <w:t>áll</w:t>
+      </w:r>
+      <w:proofErr w:type="spellEnd"/>
+      <w:r>
+        <w:rPr>
+          <w:spacing w:val="-2"/>
+        </w:rPr>
+        <w:t xml:space="preserve">, </w:t>
+      </w:r>
+      <w:proofErr w:type="spellStart"/>
+      <w:r>
+        <w:rPr>
+          <w:spacing w:val="-2"/>
+        </w:rPr>
+        <w:t>mindegyikükhöz</w:t>
+      </w:r>
+      <w:proofErr w:type="spellEnd"/>
+      <w:r>
+        <w:rPr>
+          <w:spacing w:val="-2"/>
+        </w:rPr>
+        <w:t xml:space="preserve"> </w:t>
+      </w:r>
+      <w:proofErr w:type="spellStart"/>
+      <w:r>
+        <w:rPr>
+          <w:spacing w:val="-2"/>
+        </w:rPr>
+        <w:t>pedig</w:t>
+      </w:r>
+      <w:proofErr w:type="spellEnd"/>
+      <w:r>
+        <w:rPr>
+          <w:spacing w:val="-2"/>
+        </w:rPr>
+        <w:t xml:space="preserve"> 50 </w:t>
+      </w:r>
+      <w:proofErr w:type="spellStart"/>
+      <w:r>
+        <w:rPr>
+          <w:spacing w:val="-2"/>
+        </w:rPr>
+        <w:t>cikk</w:t>
+      </w:r>
+      <w:proofErr w:type="spellEnd"/>
+      <w:r>
+        <w:rPr>
+          <w:spacing w:val="-2"/>
+        </w:rPr>
+        <w:t xml:space="preserve"> </w:t>
+      </w:r>
+      <w:proofErr w:type="spellStart"/>
+      <w:r>
+        <w:rPr>
+          <w:spacing w:val="-2"/>
+        </w:rPr>
+        <w:t>tartozik</w:t>
+      </w:r>
+      <w:proofErr w:type="spellEnd"/>
+      <w:r>
+        <w:rPr>
+          <w:spacing w:val="-2"/>
+        </w:rPr>
+        <w:t xml:space="preserve">. A </w:t>
+      </w:r>
+      <w:proofErr w:type="spellStart"/>
+      <w:r>
+        <w:rPr>
+          <w:spacing w:val="-2"/>
+        </w:rPr>
+        <w:t>véletlenszerű</w:t>
+      </w:r>
+      <w:proofErr w:type="spellEnd"/>
+      <w:r>
+        <w:rPr>
+          <w:spacing w:val="-2"/>
+        </w:rPr>
+        <w:t xml:space="preserve"> </w:t>
+      </w:r>
+      <w:proofErr w:type="spellStart"/>
+      <w:r>
+        <w:rPr>
+          <w:spacing w:val="-2"/>
+        </w:rPr>
+        <w:t>tippelés</w:t>
+      </w:r>
+      <w:proofErr w:type="spellEnd"/>
+      <w:r>
+        <w:rPr>
+          <w:spacing w:val="-2"/>
+        </w:rPr>
+        <w:t xml:space="preserve"> </w:t>
+      </w:r>
+      <w:proofErr w:type="spellStart"/>
+      <w:r>
+        <w:rPr>
+          <w:spacing w:val="-2"/>
+        </w:rPr>
+        <w:t>esetén</w:t>
+      </w:r>
+      <w:proofErr w:type="spellEnd"/>
+      <w:r>
+        <w:rPr>
+          <w:spacing w:val="-2"/>
+        </w:rPr>
+        <w:t xml:space="preserve"> </w:t>
+      </w:r>
+      <w:proofErr w:type="spellStart"/>
+      <w:r>
+        <w:rPr>
+          <w:spacing w:val="-2"/>
+        </w:rPr>
+        <w:t>tapasztalható</w:t>
+      </w:r>
+      <w:proofErr w:type="spellEnd"/>
+      <w:r>
+        <w:rPr>
+          <w:spacing w:val="-2"/>
+        </w:rPr>
+        <w:t xml:space="preserve"> 2%-</w:t>
+      </w:r>
+      <w:proofErr w:type="spellStart"/>
+      <w:r>
+        <w:rPr>
+          <w:spacing w:val="-2"/>
+        </w:rPr>
+        <w:t>os</w:t>
+      </w:r>
+      <w:proofErr w:type="spellEnd"/>
+      <w:r>
+        <w:rPr>
+          <w:spacing w:val="-2"/>
+        </w:rPr>
+        <w:t xml:space="preserve"> </w:t>
+      </w:r>
+      <w:proofErr w:type="spellStart"/>
+      <w:r>
+        <w:rPr>
+          <w:spacing w:val="-2"/>
+        </w:rPr>
+        <w:t>pontossághoz</w:t>
+      </w:r>
+      <w:proofErr w:type="spellEnd"/>
+      <w:r>
+        <w:rPr>
+          <w:spacing w:val="-2"/>
+        </w:rPr>
+        <w:t xml:space="preserve"> </w:t>
+      </w:r>
+      <w:proofErr w:type="spellStart"/>
+      <w:r>
+        <w:rPr>
+          <w:spacing w:val="-2"/>
+        </w:rPr>
+        <w:t>képest</w:t>
+      </w:r>
+      <w:proofErr w:type="spellEnd"/>
+      <w:r>
+        <w:rPr>
+          <w:spacing w:val="-2"/>
+        </w:rPr>
+        <w:t xml:space="preserve"> a </w:t>
+      </w:r>
+      <w:proofErr w:type="spellStart"/>
+      <w:r>
+        <w:rPr>
+          <w:spacing w:val="-2"/>
+        </w:rPr>
+        <w:t>legjobb</w:t>
+      </w:r>
+      <w:proofErr w:type="spellEnd"/>
+      <w:r>
+        <w:rPr>
+          <w:spacing w:val="-2"/>
+        </w:rPr>
+        <w:t xml:space="preserve"> </w:t>
+      </w:r>
+      <w:proofErr w:type="spellStart"/>
+      <w:r>
+        <w:rPr>
+          <w:spacing w:val="-2"/>
+        </w:rPr>
+        <w:t>hálózatunk</w:t>
+      </w:r>
+      <w:proofErr w:type="spellEnd"/>
+      <w:r>
+        <w:rPr>
+          <w:spacing w:val="-2"/>
+        </w:rPr>
+        <w:t xml:space="preserve"> </w:t>
+      </w:r>
+      <w:proofErr w:type="spellStart"/>
+      <w:r>
+        <w:rPr>
+          <w:spacing w:val="-2"/>
+        </w:rPr>
+        <w:t>képes</w:t>
+      </w:r>
+      <w:proofErr w:type="spellEnd"/>
+      <w:r>
+        <w:rPr>
+          <w:spacing w:val="-2"/>
+        </w:rPr>
+        <w:t xml:space="preserve"> 94%-</w:t>
+      </w:r>
+      <w:proofErr w:type="spellStart"/>
+      <w:r>
+        <w:rPr>
+          <w:spacing w:val="-2"/>
+        </w:rPr>
+        <w:t>os</w:t>
+      </w:r>
+      <w:proofErr w:type="spellEnd"/>
+      <w:r>
+        <w:rPr>
+          <w:spacing w:val="-2"/>
+        </w:rPr>
+        <w:t xml:space="preserve"> </w:t>
+      </w:r>
+      <w:proofErr w:type="spellStart"/>
+      <w:r>
+        <w:rPr>
+          <w:spacing w:val="-2"/>
+        </w:rPr>
+        <w:t>pontosságot</w:t>
+      </w:r>
+      <w:proofErr w:type="spellEnd"/>
+      <w:r>
+        <w:rPr>
+          <w:spacing w:val="-2"/>
+        </w:rPr>
+        <w:t xml:space="preserve"> </w:t>
+      </w:r>
+      <w:proofErr w:type="spellStart"/>
+      <w:r>
+        <w:rPr>
+          <w:spacing w:val="-2"/>
+        </w:rPr>
+        <w:t>elérni</w:t>
+      </w:r>
+      <w:proofErr w:type="spellEnd"/>
+      <w:r>
+        <w:rPr>
+          <w:spacing w:val="-2"/>
+        </w:rPr>
+        <w:t xml:space="preserve">. </w:t>
+      </w:r>
+      <w:proofErr w:type="spellStart"/>
+      <w:r>
+        <w:rPr>
+          <w:spacing w:val="-2"/>
+        </w:rPr>
+        <w:t>Bemutatunk</w:t>
+      </w:r>
+      <w:proofErr w:type="spellEnd"/>
+      <w:r>
+        <w:rPr>
+          <w:spacing w:val="-2"/>
+        </w:rPr>
+        <w:t xml:space="preserve"> </w:t>
+      </w:r>
+      <w:proofErr w:type="spellStart"/>
+      <w:r>
+        <w:rPr>
+          <w:spacing w:val="-2"/>
+        </w:rPr>
+        <w:t>továbbá</w:t>
+      </w:r>
+      <w:proofErr w:type="spellEnd"/>
+      <w:r>
+        <w:rPr>
+          <w:spacing w:val="-2"/>
+        </w:rPr>
+        <w:t xml:space="preserve"> </w:t>
+      </w:r>
+      <w:proofErr w:type="spellStart"/>
+      <w:r>
+        <w:rPr>
+          <w:spacing w:val="-2"/>
+        </w:rPr>
+        <w:t>egy</w:t>
+      </w:r>
+      <w:proofErr w:type="spellEnd"/>
+      <w:r>
+        <w:rPr>
+          <w:spacing w:val="-2"/>
+        </w:rPr>
+        <w:t xml:space="preserve"> </w:t>
+      </w:r>
+      <w:proofErr w:type="spellStart"/>
+      <w:r>
+        <w:rPr>
+          <w:spacing w:val="-2"/>
+        </w:rPr>
+        <w:t>saját</w:t>
+      </w:r>
+      <w:proofErr w:type="spellEnd"/>
+      <w:r>
+        <w:rPr>
+          <w:spacing w:val="-2"/>
+        </w:rPr>
+        <w:t xml:space="preserve"> </w:t>
+      </w:r>
+      <w:proofErr w:type="spellStart"/>
+      <w:r>
+        <w:rPr>
+          <w:spacing w:val="-2"/>
+        </w:rPr>
+        <w:t>megközelítést</w:t>
+      </w:r>
+      <w:proofErr w:type="spellEnd"/>
+      <w:r>
+        <w:rPr>
+          <w:spacing w:val="-2"/>
+        </w:rPr>
+        <w:t xml:space="preserve"> is, </w:t>
+      </w:r>
+      <w:proofErr w:type="spellStart"/>
+      <w:r>
+        <w:rPr>
+          <w:spacing w:val="-2"/>
+        </w:rPr>
+        <w:t>mely</w:t>
+      </w:r>
+      <w:proofErr w:type="spellEnd"/>
+      <w:r>
+        <w:rPr>
+          <w:spacing w:val="-2"/>
+        </w:rPr>
+        <w:t xml:space="preserve"> a </w:t>
+      </w:r>
+      <w:proofErr w:type="spellStart"/>
+      <w:r>
+        <w:rPr>
+          <w:spacing w:val="-2"/>
+        </w:rPr>
+        <w:t>rekurrens</w:t>
+      </w:r>
+      <w:proofErr w:type="spellEnd"/>
+      <w:r>
+        <w:rPr>
+          <w:spacing w:val="-2"/>
+        </w:rPr>
+        <w:t xml:space="preserve"> </w:t>
+      </w:r>
+      <w:proofErr w:type="spellStart"/>
+      <w:r>
+        <w:rPr>
+          <w:spacing w:val="-2"/>
+        </w:rPr>
+        <w:t>neurális</w:t>
+      </w:r>
+      <w:proofErr w:type="spellEnd"/>
+      <w:r>
+        <w:rPr>
+          <w:spacing w:val="-2"/>
+        </w:rPr>
+        <w:t xml:space="preserve"> </w:t>
+      </w:r>
+      <w:proofErr w:type="spellStart"/>
+      <w:r>
+        <w:rPr>
+          <w:spacing w:val="-2"/>
+        </w:rPr>
+        <w:t>hálókban</w:t>
+      </w:r>
+      <w:proofErr w:type="spellEnd"/>
+      <w:r>
+        <w:rPr>
+          <w:spacing w:val="-2"/>
+        </w:rPr>
+        <w:t xml:space="preserve"> </w:t>
+      </w:r>
+      <w:proofErr w:type="spellStart"/>
+      <w:r>
+        <w:rPr>
+          <w:spacing w:val="-2"/>
+        </w:rPr>
+        <w:t>alkalmazott</w:t>
+      </w:r>
+      <w:proofErr w:type="spellEnd"/>
+      <w:r>
+        <w:rPr>
+          <w:spacing w:val="-2"/>
+        </w:rPr>
+        <w:t xml:space="preserve">, </w:t>
+      </w:r>
+      <w:proofErr w:type="spellStart"/>
+      <w:r>
+        <w:rPr>
+          <w:spacing w:val="-2"/>
+        </w:rPr>
+        <w:t>nemrégiben</w:t>
+      </w:r>
+      <w:proofErr w:type="spellEnd"/>
+      <w:r>
+        <w:rPr>
+          <w:spacing w:val="-2"/>
+        </w:rPr>
+        <w:t xml:space="preserve"> </w:t>
+      </w:r>
+      <w:proofErr w:type="spellStart"/>
+      <w:r>
+        <w:rPr>
+          <w:spacing w:val="-2"/>
+        </w:rPr>
+        <w:t>kutatott</w:t>
+      </w:r>
+      <w:proofErr w:type="spellEnd"/>
+      <w:r>
+        <w:rPr>
+          <w:spacing w:val="-2"/>
+        </w:rPr>
+        <w:t xml:space="preserve">, </w:t>
+      </w:r>
+      <w:proofErr w:type="spellStart"/>
+      <w:r>
+        <w:rPr>
+          <w:spacing w:val="-2"/>
+        </w:rPr>
+        <w:t>úgynevezett</w:t>
+      </w:r>
+      <w:proofErr w:type="spellEnd"/>
+      <w:r>
+        <w:rPr>
+          <w:spacing w:val="-2"/>
+        </w:rPr>
+        <w:t xml:space="preserve"> “attention” </w:t>
+      </w:r>
+      <w:proofErr w:type="spellStart"/>
+      <w:r>
+        <w:rPr>
+          <w:spacing w:val="-2"/>
+        </w:rPr>
+        <w:t>mechanizmuson</w:t>
+      </w:r>
+      <w:proofErr w:type="spellEnd"/>
+      <w:r>
+        <w:rPr>
+          <w:spacing w:val="-2"/>
+        </w:rPr>
+        <w:t xml:space="preserve"> </w:t>
+      </w:r>
+      <w:proofErr w:type="spellStart"/>
+      <w:r>
+        <w:rPr>
+          <w:spacing w:val="-2"/>
+        </w:rPr>
+        <w:t>alapszik</w:t>
+      </w:r>
+      <w:proofErr w:type="spellEnd"/>
+      <w:r>
+        <w:rPr>
+          <w:spacing w:val="-2"/>
+        </w:rPr>
+        <w:t xml:space="preserve">. </w:t>
+      </w:r>
+      <w:proofErr w:type="spellStart"/>
+      <w:r>
+        <w:rPr>
+          <w:spacing w:val="-2"/>
+        </w:rPr>
+        <w:t>Ez</w:t>
+      </w:r>
+      <w:proofErr w:type="spellEnd"/>
+      <w:r>
+        <w:rPr>
+          <w:spacing w:val="-2"/>
+        </w:rPr>
+        <w:t xml:space="preserve"> a </w:t>
+      </w:r>
+      <w:proofErr w:type="spellStart"/>
+      <w:r>
+        <w:rPr>
+          <w:spacing w:val="-2"/>
+        </w:rPr>
+        <w:t>megközelítés</w:t>
+      </w:r>
+      <w:proofErr w:type="spellEnd"/>
+      <w:r>
+        <w:rPr>
+          <w:spacing w:val="-2"/>
+        </w:rPr>
+        <w:t xml:space="preserve"> </w:t>
+      </w:r>
+      <w:proofErr w:type="spellStart"/>
+      <w:r>
+        <w:rPr>
+          <w:spacing w:val="-2"/>
+        </w:rPr>
+        <w:t>képes</w:t>
+      </w:r>
+      <w:proofErr w:type="spellEnd"/>
+      <w:r>
+        <w:rPr>
+          <w:spacing w:val="-2"/>
+        </w:rPr>
+        <w:t xml:space="preserve"> </w:t>
+      </w:r>
+      <w:proofErr w:type="spellStart"/>
+      <w:r>
+        <w:rPr>
+          <w:spacing w:val="-2"/>
+        </w:rPr>
+        <w:t>az</w:t>
+      </w:r>
+      <w:proofErr w:type="spellEnd"/>
+      <w:r>
+        <w:rPr>
+          <w:spacing w:val="-2"/>
+        </w:rPr>
+        <w:t xml:space="preserve"> LSTM </w:t>
+      </w:r>
+      <w:proofErr w:type="spellStart"/>
+      <w:r>
+        <w:rPr>
+          <w:spacing w:val="-2"/>
+        </w:rPr>
+        <w:t>hálózatoknál</w:t>
+      </w:r>
+      <w:proofErr w:type="spellEnd"/>
+      <w:r>
+        <w:rPr>
+          <w:spacing w:val="-2"/>
+        </w:rPr>
+        <w:t xml:space="preserve"> </w:t>
+      </w:r>
+      <w:proofErr w:type="spellStart"/>
+      <w:r>
+        <w:rPr>
+          <w:spacing w:val="-2"/>
+        </w:rPr>
+        <w:t>előforduló</w:t>
+      </w:r>
+      <w:proofErr w:type="spellEnd"/>
+      <w:r>
+        <w:rPr>
+          <w:spacing w:val="-2"/>
+        </w:rPr>
+        <w:t xml:space="preserve">, </w:t>
+      </w:r>
+      <w:proofErr w:type="spellStart"/>
+      <w:r>
+        <w:rPr>
+          <w:spacing w:val="-2"/>
+        </w:rPr>
+        <w:t>úgynevezett</w:t>
+      </w:r>
+      <w:proofErr w:type="spellEnd"/>
+      <w:r>
+        <w:rPr>
+          <w:spacing w:val="-2"/>
+        </w:rPr>
+        <w:t xml:space="preserve"> </w:t>
+      </w:r>
+      <w:proofErr w:type="spellStart"/>
+      <w:r>
+        <w:rPr>
+          <w:spacing w:val="-2"/>
+        </w:rPr>
+        <w:t>elenyésző</w:t>
+      </w:r>
+      <w:proofErr w:type="spellEnd"/>
+      <w:r>
+        <w:rPr>
+          <w:spacing w:val="-2"/>
+        </w:rPr>
+        <w:t xml:space="preserve"> </w:t>
+      </w:r>
+      <w:proofErr w:type="spellStart"/>
+      <w:r>
+        <w:rPr>
+          <w:spacing w:val="-2"/>
+        </w:rPr>
+        <w:t>gradiens</w:t>
+      </w:r>
+      <w:proofErr w:type="spellEnd"/>
+      <w:r>
+        <w:rPr>
+          <w:spacing w:val="-2"/>
+        </w:rPr>
+        <w:t xml:space="preserve"> </w:t>
+      </w:r>
+      <w:proofErr w:type="spellStart"/>
+      <w:r>
+        <w:rPr>
+          <w:spacing w:val="-2"/>
+        </w:rPr>
+        <w:t>problémára</w:t>
+      </w:r>
+      <w:proofErr w:type="spellEnd"/>
+      <w:r>
+        <w:rPr>
+          <w:spacing w:val="-2"/>
+        </w:rPr>
+        <w:t xml:space="preserve"> </w:t>
+      </w:r>
+      <w:proofErr w:type="spellStart"/>
+      <w:r>
+        <w:rPr>
+          <w:spacing w:val="-2"/>
+        </w:rPr>
+        <w:t>megoldást</w:t>
+      </w:r>
+      <w:proofErr w:type="spellEnd"/>
+      <w:r>
+        <w:rPr>
+          <w:spacing w:val="-2"/>
+        </w:rPr>
+        <w:t xml:space="preserve"> </w:t>
+      </w:r>
+      <w:proofErr w:type="spellStart"/>
+      <w:r>
+        <w:rPr>
+          <w:spacing w:val="-2"/>
+        </w:rPr>
+        <w:t>nyújtani</w:t>
+      </w:r>
+      <w:proofErr w:type="spellEnd"/>
+      <w:r>
+        <w:rPr>
+          <w:spacing w:val="-2"/>
+        </w:rPr>
+        <w:t xml:space="preserve">, </w:t>
+      </w:r>
+      <w:proofErr w:type="spellStart"/>
+      <w:r>
+        <w:rPr>
+          <w:spacing w:val="-2"/>
+        </w:rPr>
+        <w:t>sőt</w:t>
+      </w:r>
+      <w:proofErr w:type="spellEnd"/>
+      <w:r>
+        <w:rPr>
+          <w:spacing w:val="-2"/>
+        </w:rPr>
+        <w:t xml:space="preserve">, </w:t>
+      </w:r>
+      <w:proofErr w:type="spellStart"/>
+      <w:r>
+        <w:rPr>
+          <w:spacing w:val="-2"/>
+        </w:rPr>
+        <w:t>még</w:t>
+      </w:r>
+      <w:proofErr w:type="spellEnd"/>
+      <w:r>
+        <w:rPr>
+          <w:spacing w:val="-2"/>
+        </w:rPr>
+        <w:t xml:space="preserve"> a “time distributed” </w:t>
+      </w:r>
+      <w:proofErr w:type="spellStart"/>
+      <w:r>
+        <w:rPr>
+          <w:spacing w:val="-2"/>
+        </w:rPr>
+        <w:t>rétegeknél</w:t>
+      </w:r>
+      <w:proofErr w:type="spellEnd"/>
+      <w:r>
+        <w:rPr>
+          <w:spacing w:val="-2"/>
+        </w:rPr>
+        <w:t xml:space="preserve"> is </w:t>
+      </w:r>
+      <w:proofErr w:type="spellStart"/>
+      <w:r>
+        <w:rPr>
+          <w:spacing w:val="-2"/>
+        </w:rPr>
+        <w:t>jobban</w:t>
+      </w:r>
+      <w:proofErr w:type="spellEnd"/>
+      <w:r>
+        <w:rPr>
+          <w:spacing w:val="-2"/>
+        </w:rPr>
+        <w:t xml:space="preserve"> </w:t>
+      </w:r>
+      <w:proofErr w:type="spellStart"/>
+      <w:r>
+        <w:rPr>
+          <w:spacing w:val="-2"/>
+        </w:rPr>
+        <w:t>teljesíthet</w:t>
+      </w:r>
+      <w:proofErr w:type="spellEnd"/>
+      <w:r>
+        <w:rPr>
+          <w:spacing w:val="-2"/>
+        </w:rPr>
+        <w:t>.</w:t>
+      </w:r>
+      <w:r>
+        <w:rPr>
+          <w:i/>
+        </w:rPr>
+        <w:t xml:space="preserve"> </w:t>
+      </w:r>
+    </w:p>
+    <w:p>
+      <w:pPr>
+        <w:pStyle w:val="Abstract"/>
+        <w:ind w:firstLine="0"/>
+        <w:rPr>
+          <w:i/>
+          <w:spacing w:val="-2"/>
+        </w:rPr>
+      </w:pPr>
+      <w:r>
+        <w:rPr>
+          <w:i/>
+        </w:rPr>
+        <w:t>Index Terms</w:t>
+      </w:r>
+      <w:r>
+        <w:rPr>
+          <w:i/>
+        </w:rPr>
+        <w:t xml:space="preserve">: </w:t>
+      </w:r>
+      <w:r>
+        <w:t>Neural networks</w:t>
+      </w:r>
+      <w:r>
+        <w:t xml:space="preserve">, </w:t>
+      </w:r>
+      <w:r>
+        <w:t xml:space="preserve">Multilayer </w:t>
+      </w:r>
+      <w:proofErr w:type="spellStart"/>
+      <w:r>
+        <w:t>perceptrons</w:t>
+      </w:r>
+      <w:proofErr w:type="spellEnd"/>
+      <w:r>
+        <w:t xml:space="preserve">, </w:t>
+      </w:r>
+      <w:r>
+        <w:t>Multi-layer neural network</w:t>
+      </w:r>
+      <w:r>
+        <w:t xml:space="preserve">, </w:t>
+      </w:r>
+      <w:r>
+        <w:t>Machine learning</w:t>
+      </w:r>
+      <w:r>
+        <w:t xml:space="preserve">, </w:t>
+      </w:r>
+      <w:r>
+        <w:t>Identification of persons</w:t>
+      </w:r>
+      <w:r>
+        <w:t xml:space="preserve">, </w:t>
+      </w:r>
+    </w:p>
+    <w:bookmarkEnd w:id="0"/>
+    <w:p>
+      <w:pPr>
+        <w:pStyle w:val="Cmsor1"/>
       </w:pPr>
       <w:r>
         <w:t>INTRODUCTION</w:t>
@@ -232,7 +1727,7 @@
     </w:p>
     <w:p>
       <w:pPr>
-        <w:pStyle w:val="Heading1"/>
+        <w:pStyle w:val="Cmsor1"/>
       </w:pPr>
       <w:r>
         <w:t xml:space="preserve">Subject, </w:t>
@@ -251,7 +1746,7 @@
     </w:p>
     <w:p>
       <w:pPr>
-        <w:pStyle w:val="Heading1"/>
+        <w:pStyle w:val="Cmsor1"/>
       </w:pPr>
       <w:r>
         <w:t>Implementation</w:t>
@@ -259,7 +1754,8 @@
     </w:p>
     <w:p>
       <w:pPr>
-        <w:pStyle w:val="Heading2"/>
+        <w:pStyle w:val="Cmsor2"/>
+        <w:jc w:val="both"/>
       </w:pPr>
       <w:r>
         <w:t>Dataset</w:t>
@@ -267,8 +1763,9 @@
     </w:p>
     <w:p>
       <w:pPr>
-        <w:pStyle w:val="Heading3"/>
+        <w:pStyle w:val="Cmsor3"/>
         <w:spacing w:before="120"/>
+        <w:jc w:val="both"/>
       </w:pPr>
       <w:r>
         <w:t>Source of the dataset</w:t>
@@ -288,31 +1785,47 @@
       <w:hyperlink r:id="rId8" w:history="1">
         <w:r>
           <w:rPr>
-            <w:rStyle w:val="Hyperlink"/>
+            <w:rStyle w:val="Hiperhivatkozs"/>
           </w:rPr>
           <w:t xml:space="preserve">Reuters_50_50 </w:t>
         </w:r>
       </w:hyperlink>
       <w:r>
-        <w:t>(C50), which is a subset of Reuters Corpus Volume I(RCVI). The RCV1 is archive of categorized newswire stories, made public for research purposes by Reuters, Ltd. The C50 collection consist of 50 texts for each of the 50 top author, for training and separately the same amount for testing purpose (5000 texts in total). This dataset has been previous used by previous studies of authorship recognition, so we can compare our results at the end of the training.</w:t>
-      </w:r>
-    </w:p>
-    <w:p>
-      <w:pPr>
-        <w:pStyle w:val="Heading3"/>
+        <w:t xml:space="preserve">(C50), which is a subset of Reuters Corpus Volume I(RCVI). The RCV1 is archive of categorized newswire stories, made public for research purposes by Reuters, Ltd. The C50 collection consist of 50 texts for each of the </w:t>
+      </w:r>
+      <w:proofErr w:type="gramStart"/>
+      <w:r>
+        <w:t>50 top</w:t>
+      </w:r>
+      <w:proofErr w:type="gramEnd"/>
+      <w:r>
+        <w:t xml:space="preserve"> author, for training and separately the same amount for testing purpose (5000 texts in total). This dataset has been previous used by previous studies </w:t>
+      </w:r>
+      <w:r>
+        <w:lastRenderedPageBreak/>
+        <w:t>of authorship recognition, so we can compare our results at the end of the training.</w:t>
+      </w:r>
+    </w:p>
+    <w:p>
+      <w:pPr>
+        <w:pStyle w:val="Cmsor3"/>
         <w:spacing w:before="120"/>
-      </w:pPr>
-      <w:r>
-        <w:lastRenderedPageBreak/>
-        <w:t>Preprocessing of the articles</w:t>
-      </w:r>
-    </w:p>
-    <w:p>
-      <w:pPr>
-        <w:ind w:firstLine="202"/>
-      </w:pPr>
-      <w:r>
-        <w:t xml:space="preserve">Our goal here is to format the sentences into data points, which can be used as input for the neural network. We are using Spacy for representing each word as a series of numbers. This is called Global Vectors for Word Representation (GloVe), which uses co-occurrence matrices for the word representations. Spacy can determine for each word which part of the sentence it is as well. This information is called part of speech and can be very useful. If a word cannot be processed by Spacy because it isn’t in the language pack, we don’t include it in the processed sentence. Stop words and punctuations are not really useful in our scenario, so we are removing them as well. </w:t>
+        <w:jc w:val="both"/>
+      </w:pPr>
+      <w:r>
+        <w:t>P</w:t>
+      </w:r>
+      <w:r>
+        <w:t xml:space="preserve">reprocessing </w:t>
+      </w:r>
+      <w:r>
+        <w:t xml:space="preserve">of </w:t>
+      </w:r>
+      <w:r>
+        <w:t xml:space="preserve">the </w:t>
+      </w:r>
+      <w:r>
+        <w:t>articles</w:t>
       </w:r>
     </w:p>
     <w:p>
@@ -321,18 +1834,46 @@
         <w:jc w:val="both"/>
       </w:pPr>
       <w:r>
-        <w:t>We don’t want to lose any information about coherence between sentences, so every input data will consist of three sequential sentences. Therefore, every sentence will be included three times in the dataset, this is some kind of data augmentation as well.</w:t>
-      </w:r>
-    </w:p>
-    <w:p>
-      <w:pPr>
-        <w:pStyle w:val="Heading2"/>
+        <w:t>Our goal here is to format the sentences into data points, which can be used as input for the neural network. We are using Spacy for representing each word as a series of numbers. This is called Global Vectors for Word Representation (</w:t>
+      </w:r>
+      <w:proofErr w:type="spellStart"/>
+      <w:r>
+        <w:t>GloVe</w:t>
+      </w:r>
+      <w:proofErr w:type="spellEnd"/>
+      <w:r>
+        <w:t xml:space="preserve">), which uses co-occurrence matrices for the word representations. Spacy can determine for each word which part of the sentence it is as well. This information is called part of speech and can be very useful. If a word cannot be processed by Spacy because it isn’t in the language pack, we don’t include it in the processed sentence. Stop words and punctuations are not really useful in our scenario, so we are removing them as well. </w:t>
+      </w:r>
+    </w:p>
+    <w:p>
+      <w:pPr>
+        <w:ind w:firstLine="202"/>
+        <w:jc w:val="both"/>
+      </w:pPr>
+      <w:r>
+        <w:t xml:space="preserve">We don’t want to lose any information about coherence between sentences, so every input data will consist of three sequential sentences. </w:t>
+      </w:r>
+      <w:r>
+        <w:t>Therefore,</w:t>
+      </w:r>
+      <w:r>
+        <w:t xml:space="preserve"> every sentence will be included three times in the dataset, this is some kind of data augmentation as well.</w:t>
+      </w:r>
+    </w:p>
+    <w:p>
+      <w:pPr>
+        <w:pStyle w:val="Cmsor2"/>
+        <w:jc w:val="both"/>
       </w:pPr>
       <w:r>
         <w:t>Neural Network</w:t>
       </w:r>
     </w:p>
     <w:p>
+      <w:pPr>
+        <w:ind w:firstLine="202"/>
+        <w:jc w:val="both"/>
+      </w:pPr>
       <w:r>
         <w:t xml:space="preserve">In our project we tried to use 3 different networks to solve the authentication problem. The inputs are sentences (or sentence sequences as they contain more semantic information) so a timestep </w:t>
       </w:r>
@@ -345,6 +1886,7 @@
     </w:p>
     <w:p>
       <w:pPr>
+        <w:ind w:firstLine="202"/>
         <w:jc w:val="both"/>
       </w:pPr>
       <w:r>
@@ -354,20 +1896,46 @@
         <w:t>we used</w:t>
       </w:r>
       <w:r>
-        <w:t xml:space="preserve"> a time distributed version of LSTM not to lose potentially important data in the long process. The next is an average pooling layer which is followed by a softmax classifier fully-connected layer.</w:t>
-      </w:r>
-    </w:p>
-    <w:p>
-      <w:pPr>
+        <w:t xml:space="preserve"> a time distributed version of LSTM not to lose potentially important data in the long process. The next is an average pooling layer which is followed by a </w:t>
+      </w:r>
+      <w:proofErr w:type="spellStart"/>
+      <w:r>
+        <w:t>softmax</w:t>
+      </w:r>
+      <w:proofErr w:type="spellEnd"/>
+      <w:r>
+        <w:t xml:space="preserve"> classifier fully-connected layer.</w:t>
+      </w:r>
+    </w:p>
+    <w:p>
+      <w:pPr>
+        <w:ind w:firstLine="202"/>
         <w:jc w:val="both"/>
       </w:pPr>
       <w:r>
-        <w:t>The next network tries to improve performance with a BiLSTM model (Bidirectional Long Short-Term Memory). The conception is that in long articles there are not only cataphoric but anaphoric references and BiLSTM networks different from make their prediction by processing the sentence sequences in both directions (forward and backward). The two output vectors (per timestep since we use time distributed version here also) are summed by element. This part is visualized on Figure 1. The following layers are the same as at the previous network.</w:t>
+        <w:t xml:space="preserve">The next network tries to improve performance with a </w:t>
+      </w:r>
+      <w:proofErr w:type="spellStart"/>
+      <w:r>
+        <w:t>BiLSTM</w:t>
+      </w:r>
+      <w:proofErr w:type="spellEnd"/>
+      <w:r>
+        <w:t xml:space="preserve"> model (Bidirectional Long Short-Term Memory). The conception is that in long articles there are not only cataphoric but anaphoric references and </w:t>
+      </w:r>
+      <w:proofErr w:type="spellStart"/>
+      <w:r>
+        <w:t>BiLSTM</w:t>
+      </w:r>
+      <w:proofErr w:type="spellEnd"/>
+      <w:r>
+        <w:t xml:space="preserve"> networks different from make their prediction by processing the sentence sequences in both directions (forward and backward). The two output vectors (per timestep since we use time distributed version here also) are summed by element. This part is visualized on Figure 1. The following layers are the same as at the previous network.</w:t>
       </w:r>
     </w:p>
     <w:p>
       <w:pPr>
         <w:keepNext/>
+        <w:spacing w:line="360" w:lineRule="auto"/>
         <w:jc w:val="center"/>
       </w:pPr>
       <w:r>
@@ -380,8 +1948,8 @@
         </w:rPr>
         <w:drawing>
           <wp:inline distT="0" distB="0" distL="0" distR="0">
-            <wp:extent cx="2734945" cy="1781175"/>
-            <wp:effectExtent l="0" t="0" r="8255" b="9525"/>
+            <wp:extent cx="3067874" cy="1998000"/>
+            <wp:effectExtent l="0" t="0" r="0" b="2540"/>
             <wp:docPr id="1" name="Kép 1" descr="https://lh4.googleusercontent.com/B0R0LqsyRVHxT2IEsBrI884cgjRYADTiqT_Xie3CAlldaiKvJDw6D2h4vN8wofsErhaIHsR-x4gXC13tHjRg4XEAByKOYiJJCcyzT5J7lW1YmgnKYhYUlCVp1P0Zl95Apr4Izl4A"/>
             <wp:cNvGraphicFramePr>
               <a:graphicFrameLocks xmlns:a="http://schemas.openxmlformats.org/drawingml/2006/main" noChangeAspect="1"/>
@@ -411,7 +1979,7 @@
                   <pic:spPr bwMode="auto">
                     <a:xfrm>
                       <a:off x="0" y="0"/>
-                      <a:ext cx="2734945" cy="1781175"/>
+                      <a:ext cx="3067874" cy="1998000"/>
                     </a:xfrm>
                     <a:prstGeom prst="rect">
                       <a:avLst/>
@@ -430,46 +1998,87 @@
     </w:p>
     <w:p>
       <w:pPr>
-        <w:pStyle w:val="Caption"/>
+        <w:pStyle w:val="Kpalrs"/>
         <w:jc w:val="center"/>
       </w:pPr>
       <w:r>
         <w:t xml:space="preserve">Figure </w:t>
       </w:r>
-      <w:fldSimple w:instr=" SEQ Figure \* ARABIC ">
-        <w:r>
-          <w:rPr>
-            <w:noProof/>
-          </w:rPr>
-          <w:t>1</w:t>
-        </w:r>
-      </w:fldSimple>
+      <w:r>
+        <w:fldChar w:fldCharType="begin"/>
+      </w:r>
+      <w:r>
+        <w:instrText xml:space="preserve"> SEQ Figure \* ARABIC </w:instrText>
+      </w:r>
+      <w:r>
+        <w:fldChar w:fldCharType="separate"/>
+      </w:r>
+      <w:r>
+        <w:rPr>
+          <w:noProof/>
+        </w:rPr>
+        <w:t>1</w:t>
+      </w:r>
+      <w:r>
+        <w:fldChar w:fldCharType="end"/>
+      </w:r>
     </w:p>
     <w:p>
       <w:pPr>
         <w:keepNext/>
+        <w:ind w:firstLine="202"/>
         <w:jc w:val="both"/>
       </w:pPr>
       <w:r>
-        <w:t>The third model is a bit more complex based on our ideas. Despite LSTM networks are more powerful at sequence analysis than previous solutions, some problems have yet to be solved. One of the biggest issues is that they suffer from data loss at analyzing long sequences as they compress the information in one vector/matrix. Time distributed models give a solution to this problem but not a perfect one. Researches have shown the advancement we can make with Attention Mechanisms. The examples are mainly related to CNNs but we tried to implement a simplified model based on the concept. The first part here is a BiLSTM layer, but the final outputs of the two directions are not summarized, they are concatenated along with a third vector containing the time distributed sum of the outputs at each time step. This concept tries to extract more information from the computations. The concatenation does not wrap the knowledge and the time distributed merge creates peeks at points, where the calculation in each (or most of the) timestep(s) predict the same. This part is followed by the softmax classification.</w:t>
-      </w:r>
-    </w:p>
-    <w:p>
-      <w:pPr>
-        <w:pStyle w:val="Heading2"/>
+        <w:t xml:space="preserve">The third model is a bit more complex based on our ideas. Despite LSTM networks are more powerful at sequence analysis than previous solutions, some problems have yet to be solved. One of the biggest issues is that they suffer from data loss at analyzing long sequences as they compress the information in one vector/matrix. Time distributed models give a solution to this problem but not a perfect one. Researches have shown the advancement we can make with Attention Mechanisms. The examples are mainly related to CNNs but we tried to implement a simplified model based on the concept. The first part here is a </w:t>
+      </w:r>
+      <w:proofErr w:type="spellStart"/>
+      <w:r>
+        <w:t>BiLSTM</w:t>
+      </w:r>
+      <w:proofErr w:type="spellEnd"/>
+      <w:r>
+        <w:t xml:space="preserve"> layer, but the final outputs of the two directions are not summarized, they are concatenated along with a third vector containing the time distributed sum of the outputs at each time step. This concept tries to extract more information from the computations. The concatenation does not wrap the knowledge and the time distributed merge creates peeks at points, where the calculation in each (or most of the) timestep(s) predict the same. This part is followed by the </w:t>
+      </w:r>
+      <w:proofErr w:type="spellStart"/>
+      <w:r>
+        <w:t>softmax</w:t>
+      </w:r>
+      <w:proofErr w:type="spellEnd"/>
+      <w:r>
+        <w:t xml:space="preserve"> classification.</w:t>
+      </w:r>
+    </w:p>
+    <w:p>
+      <w:pPr>
+        <w:pStyle w:val="Cmsor2"/>
+        <w:jc w:val="both"/>
       </w:pPr>
       <w:r>
         <w:t>Approaches</w:t>
       </w:r>
     </w:p>
     <w:p>
-      <w:r>
-        <w:t>In this project we tested our models efficiency in different conditions. The first approach used only one sentence as the input but with this we couldn’t reach high accuracy as it only learns the sentence level references and in long articles the style of an author is also strongly marked by the connections across the sentences. Even the simplest model can achieve a huge improvement by creating bundles (more than one sentence) and using them as outputs. This is shown in Figure 2.</w:t>
+      <w:pPr>
+        <w:ind w:firstLine="202"/>
+        <w:jc w:val="both"/>
+      </w:pPr>
+      <w:r>
+        <w:t xml:space="preserve">In this project we tested our </w:t>
+      </w:r>
+      <w:proofErr w:type="gramStart"/>
+      <w:r>
+        <w:t>models</w:t>
+      </w:r>
+      <w:proofErr w:type="gramEnd"/>
+      <w:r>
+        <w:t xml:space="preserve"> efficiency in different conditions. The first approach used only one sentence as the input but with this we couldn’t reach high accuracy as it only learns the sentence level references and in long articles the style of an author is also strongly marked by the connections across the sentences. Even the simplest model can achieve a huge improvement by creating bundles (more than one sentence) and using them as outputs. This is shown in Figure 2.</w:t>
       </w:r>
     </w:p>
     <w:p>
       <w:pPr>
         <w:keepNext/>
+        <w:spacing w:line="276" w:lineRule="auto"/>
         <w:jc w:val="center"/>
       </w:pPr>
       <w:r>
@@ -480,9 +2089,10 @@
           <w:sz w:val="22"/>
           <w:szCs w:val="22"/>
         </w:rPr>
+        <w:lastRenderedPageBreak/>
         <w:drawing>
           <wp:inline distT="0" distB="0" distL="0" distR="0">
-            <wp:extent cx="2572385" cy="1828800"/>
+            <wp:extent cx="3038250" cy="2160000"/>
             <wp:effectExtent l="0" t="0" r="0" b="0"/>
             <wp:docPr id="2" name="Kép 2" descr="https://lh3.googleusercontent.com/ehWOQ1nOD8yN5c6G6N23nUBgw0bCh5V3YSnuW2M7enviYBquvB5Qo8pPHiXQIDYm1C6rYvQNdEFf0bd78Rch_Nz-PpCKs5X9v088Ou86AUGQyewi-ZGWfa8KlWTYZZfSUbvWxKbb"/>
             <wp:cNvGraphicFramePr>
@@ -513,7 +2123,7 @@
                   <pic:spPr bwMode="auto">
                     <a:xfrm>
                       <a:off x="0" y="0"/>
-                      <a:ext cx="2572385" cy="1828800"/>
+                      <a:ext cx="3038250" cy="2160000"/>
                     </a:xfrm>
                     <a:prstGeom prst="rect">
                       <a:avLst/>
@@ -532,51 +2142,50 @@
     </w:p>
     <w:p>
       <w:pPr>
-        <w:pStyle w:val="Caption"/>
+        <w:pStyle w:val="Kpalrs"/>
         <w:jc w:val="center"/>
       </w:pPr>
       <w:r>
         <w:t xml:space="preserve">Figure </w:t>
       </w:r>
-      <w:r>
-        <w:rPr>
-          <w:noProof/>
-        </w:rPr>
-        <w:fldChar w:fldCharType="begin"/>
-      </w:r>
-      <w:r>
-        <w:rPr>
-          <w:noProof/>
-        </w:rPr>
-        <w:instrText xml:space="preserve"> SEQ Figure \* ARABIC </w:instrText>
-      </w:r>
-      <w:r>
-        <w:rPr>
-          <w:noProof/>
-        </w:rPr>
-        <w:fldChar w:fldCharType="separate"/>
-      </w:r>
-      <w:r>
-        <w:rPr>
-          <w:noProof/>
-        </w:rPr>
-        <w:t>2</w:t>
-      </w:r>
-      <w:r>
-        <w:rPr>
-          <w:noProof/>
-        </w:rPr>
-        <w:fldChar w:fldCharType="end"/>
-      </w:r>
-    </w:p>
-    <w:p>
-      <w:r>
-        <w:t>The training process time can shorten with a Convolutional layer put before LSTM, but it lowers the accuracy of the model. Using more LSTM layers also makes the efficiency worse.</w:t>
-      </w:r>
-    </w:p>
-    <w:p>
-      <w:r>
-        <w:t>In Figure 3, 4 and 5 we can see how more neurons in the LSTM/BiLSTM layer make each model better.</w:t>
+      <w:fldSimple w:instr=" SEQ Figure \* ARABIC ">
+        <w:r>
+          <w:rPr>
+            <w:noProof/>
+          </w:rPr>
+          <w:t>2</w:t>
+        </w:r>
+      </w:fldSimple>
+    </w:p>
+    <w:p>
+      <w:pPr>
+        <w:jc w:val="both"/>
+      </w:pPr>
+      <w:r>
+        <w:t xml:space="preserve">The training process time can </w:t>
+      </w:r>
+      <w:r>
+        <w:t>shorten</w:t>
+      </w:r>
+      <w:r>
+        <w:t xml:space="preserve"> with a Convolutional layer put before LSTM, but it lowers the accuracy of the model. Using more LSTM layers also makes the efficiency worse.</w:t>
+      </w:r>
+    </w:p>
+    <w:p>
+      <w:pPr>
+        <w:ind w:firstLine="202"/>
+        <w:jc w:val="both"/>
+      </w:pPr>
+      <w:r>
+        <w:t>In Figure 3, 4 and 5 we can see how more neurons in the LSTM/</w:t>
+      </w:r>
+      <w:proofErr w:type="spellStart"/>
+      <w:r>
+        <w:t>BiLSTM</w:t>
+      </w:r>
+      <w:proofErr w:type="spellEnd"/>
+      <w:r>
+        <w:t xml:space="preserve"> layer make each model better.</w:t>
       </w:r>
     </w:p>
     <w:p>
@@ -590,11 +2199,10 @@
           <w:noProof/>
           <w:color w:val="000000"/>
         </w:rPr>
-        <w:lastRenderedPageBreak/>
         <w:drawing>
           <wp:inline distT="0" distB="0" distL="0" distR="0">
-            <wp:extent cx="2580005" cy="1721485"/>
-            <wp:effectExtent l="0" t="0" r="0" b="0"/>
+            <wp:extent cx="3237211" cy="2160000"/>
+            <wp:effectExtent l="0" t="0" r="1905" b="0"/>
             <wp:docPr id="3" name="Kép 3" descr="https://lh3.googleusercontent.com/QITe-H02pO8275JpNEg9pn8s7wrieftpRvHeUch8l0qDW8Abcri09fRgA5w56jiHIMfWbAI8tA74odipoyoHMFUa9P9H6B6bpCEWrFVX4RSoAz1QMzAXJ-JG1ISMaM3CXzHukI5r"/>
             <wp:cNvGraphicFramePr>
               <a:graphicFrameLocks xmlns:a="http://schemas.openxmlformats.org/drawingml/2006/main" noChangeAspect="1"/>
@@ -624,7 +2232,7 @@
                   <pic:spPr bwMode="auto">
                     <a:xfrm>
                       <a:off x="0" y="0"/>
-                      <a:ext cx="2580005" cy="1721485"/>
+                      <a:ext cx="3237211" cy="2160000"/>
                     </a:xfrm>
                     <a:prstGeom prst="rect">
                       <a:avLst/>
@@ -643,59 +2251,37 @@
     </w:p>
     <w:p>
       <w:pPr>
-        <w:pStyle w:val="Caption"/>
+        <w:pStyle w:val="Kpalrs"/>
         <w:jc w:val="center"/>
       </w:pPr>
       <w:r>
         <w:t xml:space="preserve">Figure </w:t>
       </w:r>
+      <w:fldSimple w:instr=" SEQ Figure \* ARABIC ">
+        <w:r>
+          <w:rPr>
+            <w:noProof/>
+          </w:rPr>
+          <w:t>3</w:t>
+        </w:r>
+      </w:fldSimple>
+      <w:r>
+        <w:t>a</w:t>
+      </w:r>
+    </w:p>
+    <w:p>
+      <w:pPr>
+        <w:keepNext/>
+      </w:pPr>
       <w:r>
         <w:rPr>
           <w:noProof/>
-        </w:rPr>
-        <w:fldChar w:fldCharType="begin"/>
-      </w:r>
-      <w:r>
-        <w:rPr>
-          <w:noProof/>
-        </w:rPr>
-        <w:instrText xml:space="preserve"> SEQ Figure \* ARABIC </w:instrText>
-      </w:r>
-      <w:r>
-        <w:rPr>
-          <w:noProof/>
-        </w:rPr>
-        <w:fldChar w:fldCharType="separate"/>
-      </w:r>
-      <w:r>
-        <w:rPr>
-          <w:noProof/>
-        </w:rPr>
-        <w:t>3</w:t>
-      </w:r>
-      <w:r>
-        <w:rPr>
-          <w:noProof/>
-        </w:rPr>
-        <w:fldChar w:fldCharType="end"/>
-      </w:r>
-    </w:p>
-    <w:p>
-      <w:pPr>
-        <w:keepNext/>
-        <w:jc w:val="center"/>
-      </w:pPr>
-      <w:r>
-        <w:rPr>
-          <w:rFonts w:ascii="Arial" w:hAnsi="Arial" w:cs="Arial"/>
-          <w:noProof/>
-          <w:color w:val="000000"/>
         </w:rPr>
         <w:drawing>
           <wp:inline distT="0" distB="0" distL="0" distR="0">
-            <wp:extent cx="2818765" cy="1888490"/>
-            <wp:effectExtent l="0" t="0" r="635" b="0"/>
-            <wp:docPr id="4" name="Kép 4" descr="https://lh6.googleusercontent.com/K2Mbbwm4X_VronL7F6ARrWyCk5TWBla3e4aO7X6JrvGzrwj-fEqCm08tl-J6fQR9dd8JIWBj9GhhMx2ucLrKMwMwX79qyigfowGAMLHy2mNakovIeQaPDKKQl1noemNVJqlal_ep"/>
+            <wp:extent cx="3240000" cy="2160000"/>
+            <wp:effectExtent l="0" t="0" r="0" b="0"/>
+            <wp:docPr id="7" name="Kép 7" descr="https://cdn.discordapp.com/attachments/422792891119828992/521453079502127153/simple_lstm_val_loss.jpg"/>
             <wp:cNvGraphicFramePr>
               <a:graphicFrameLocks xmlns:a="http://schemas.openxmlformats.org/drawingml/2006/main" noChangeAspect="1"/>
             </wp:cNvGraphicFramePr>
@@ -703,7 +2289,7 @@
               <a:graphicData uri="http://schemas.openxmlformats.org/drawingml/2006/picture">
                 <pic:pic xmlns:pic="http://schemas.openxmlformats.org/drawingml/2006/picture">
                   <pic:nvPicPr>
-                    <pic:cNvPr id="0" name="Picture 7" descr="https://lh6.googleusercontent.com/K2Mbbwm4X_VronL7F6ARrWyCk5TWBla3e4aO7X6JrvGzrwj-fEqCm08tl-J6fQR9dd8JIWBj9GhhMx2ucLrKMwMwX79qyigfowGAMLHy2mNakovIeQaPDKKQl1noemNVJqlal_ep"/>
+                    <pic:cNvPr id="0" name="Picture 13" descr="https://cdn.discordapp.com/attachments/422792891119828992/521453079502127153/simple_lstm_val_loss.jpg"/>
                     <pic:cNvPicPr>
                       <a:picLocks noChangeAspect="1" noChangeArrowheads="1"/>
                     </pic:cNvPicPr>
@@ -724,7 +2310,7 @@
                   <pic:spPr bwMode="auto">
                     <a:xfrm>
                       <a:off x="0" y="0"/>
-                      <a:ext cx="2818765" cy="1888490"/>
+                      <a:ext cx="3240000" cy="2160000"/>
                     </a:xfrm>
                     <a:prstGeom prst="rect">
                       <a:avLst/>
@@ -743,41 +2329,11 @@
     </w:p>
     <w:p>
       <w:pPr>
-        <w:pStyle w:val="Caption"/>
+        <w:pStyle w:val="Kpalrs"/>
         <w:jc w:val="center"/>
       </w:pPr>
       <w:r>
-        <w:t xml:space="preserve">Figure </w:t>
-      </w:r>
-      <w:r>
-        <w:rPr>
-          <w:noProof/>
-        </w:rPr>
-        <w:fldChar w:fldCharType="begin"/>
-      </w:r>
-      <w:r>
-        <w:rPr>
-          <w:noProof/>
-        </w:rPr>
-        <w:instrText xml:space="preserve"> SEQ Figure \* ARABIC </w:instrText>
-      </w:r>
-      <w:r>
-        <w:rPr>
-          <w:noProof/>
-        </w:rPr>
-        <w:fldChar w:fldCharType="separate"/>
-      </w:r>
-      <w:r>
-        <w:rPr>
-          <w:noProof/>
-        </w:rPr>
-        <w:t>4</w:t>
-      </w:r>
-      <w:r>
-        <w:rPr>
-          <w:noProof/>
-        </w:rPr>
-        <w:fldChar w:fldCharType="end"/>
+        <w:t>Figure 3b</w:t>
       </w:r>
     </w:p>
     <w:p>
@@ -793,9 +2349,9 @@
         </w:rPr>
         <w:drawing>
           <wp:inline distT="0" distB="0" distL="0" distR="0">
-            <wp:extent cx="2639695" cy="1761490"/>
-            <wp:effectExtent l="0" t="0" r="8255" b="0"/>
-            <wp:docPr id="5" name="Kép 5" descr="https://lh6.googleusercontent.com/9qdQxhbAIJ3tUEBwcyWIu32mndIYpO7gfVJrRaBrl2No63--7gdrd_I8vpLcAj6xoLlyjy5sUKyUvzVLZ747VXHXhUVyxnHs1vpL4INxCJofNCKDYySKAGG_79vafsDaCzGwF1dr"/>
+            <wp:extent cx="3224022" cy="2160000"/>
+            <wp:effectExtent l="0" t="0" r="0" b="0"/>
+            <wp:docPr id="4" name="Kép 4" descr="https://lh6.googleusercontent.com/K2Mbbwm4X_VronL7F6ARrWyCk5TWBla3e4aO7X6JrvGzrwj-fEqCm08tl-J6fQR9dd8JIWBj9GhhMx2ucLrKMwMwX79qyigfowGAMLHy2mNakovIeQaPDKKQl1noemNVJqlal_ep"/>
             <wp:cNvGraphicFramePr>
               <a:graphicFrameLocks xmlns:a="http://schemas.openxmlformats.org/drawingml/2006/main" noChangeAspect="1"/>
             </wp:cNvGraphicFramePr>
@@ -803,7 +2359,7 @@
               <a:graphicData uri="http://schemas.openxmlformats.org/drawingml/2006/picture">
                 <pic:pic xmlns:pic="http://schemas.openxmlformats.org/drawingml/2006/picture">
                   <pic:nvPicPr>
-                    <pic:cNvPr id="0" name="Picture 9" descr="https://lh6.googleusercontent.com/9qdQxhbAIJ3tUEBwcyWIu32mndIYpO7gfVJrRaBrl2No63--7gdrd_I8vpLcAj6xoLlyjy5sUKyUvzVLZ747VXHXhUVyxnHs1vpL4INxCJofNCKDYySKAGG_79vafsDaCzGwF1dr"/>
+                    <pic:cNvPr id="0" name="Picture 7" descr="https://lh6.googleusercontent.com/K2Mbbwm4X_VronL7F6ARrWyCk5TWBla3e4aO7X6JrvGzrwj-fEqCm08tl-J6fQR9dd8JIWBj9GhhMx2ucLrKMwMwX79qyigfowGAMLHy2mNakovIeQaPDKKQl1noemNVJqlal_ep"/>
                     <pic:cNvPicPr>
                       <a:picLocks noChangeAspect="1" noChangeArrowheads="1"/>
                     </pic:cNvPicPr>
@@ -824,7 +2380,7 @@
                   <pic:spPr bwMode="auto">
                     <a:xfrm>
                       <a:off x="0" y="0"/>
-                      <a:ext cx="2639695" cy="1761490"/>
+                      <a:ext cx="3224022" cy="2160000"/>
                     </a:xfrm>
                     <a:prstGeom prst="rect">
                       <a:avLst/>
@@ -843,49 +2399,22 @@
     </w:p>
     <w:p>
       <w:pPr>
-        <w:pStyle w:val="Caption"/>
+        <w:pStyle w:val="Kpalrs"/>
         <w:jc w:val="center"/>
       </w:pPr>
       <w:r>
         <w:t xml:space="preserve">Figure </w:t>
       </w:r>
-      <w:r>
-        <w:rPr>
-          <w:noProof/>
-        </w:rPr>
-        <w:fldChar w:fldCharType="begin"/>
-      </w:r>
-      <w:r>
-        <w:rPr>
-          <w:noProof/>
-        </w:rPr>
-        <w:instrText xml:space="preserve"> SEQ Figure \* ARABIC </w:instrText>
-      </w:r>
-      <w:r>
-        <w:rPr>
-          <w:noProof/>
-        </w:rPr>
-        <w:fldChar w:fldCharType="separate"/>
-      </w:r>
-      <w:r>
-        <w:rPr>
-          <w:noProof/>
-        </w:rPr>
-        <w:t>5</w:t>
-      </w:r>
-      <w:r>
-        <w:rPr>
-          <w:noProof/>
-        </w:rPr>
-        <w:fldChar w:fldCharType="end"/>
-      </w:r>
-    </w:p>
-    <w:p>
-      <w:pPr>
-        <w:jc w:val="both"/>
-      </w:pPr>
-      <w:r>
-        <w:t>The best configuration of each neural network is compared on Figure 6. This shows that the third model can reach the highest accuracy (but this takes the most time to train).</w:t>
+      <w:fldSimple w:instr=" SEQ Figure \* ARABIC ">
+        <w:r>
+          <w:rPr>
+            <w:noProof/>
+          </w:rPr>
+          <w:t>4</w:t>
+        </w:r>
+      </w:fldSimple>
+      <w:r>
+        <w:t>a</w:t>
       </w:r>
     </w:p>
     <w:p>
@@ -895,17 +2424,13 @@
       </w:pPr>
       <w:r>
         <w:rPr>
-          <w:rFonts w:ascii="Arial" w:hAnsi="Arial" w:cs="Arial"/>
           <w:noProof/>
-          <w:color w:val="000000"/>
-          <w:sz w:val="22"/>
-          <w:szCs w:val="22"/>
         </w:rPr>
         <w:drawing>
           <wp:inline distT="0" distB="0" distL="0" distR="0">
-            <wp:extent cx="2790825" cy="1868805"/>
-            <wp:effectExtent l="0" t="0" r="9525" b="0"/>
-            <wp:docPr id="6" name="Kép 6" descr="https://lh3.googleusercontent.com/rh3yFyaJ0ynBq8b2pEYChdCGMjBx3SG0rnZlNMAEiSEOmhQe1eQ_sUGFIUEYlVWF5j1OQAiMOGHO1WA90eeGPo1fN43s7ns-0s2Dkv4rqHtofEHWY8W8PwT8t9fMybcgMF2mraIM"/>
+            <wp:extent cx="3240000" cy="2160000"/>
+            <wp:effectExtent l="0" t="0" r="0" b="0"/>
+            <wp:docPr id="27" name="Kép 27" descr="https://cdn.discordapp.com/attachments/422792891119828992/521453073428774946/simple_bilstm_val_loss.jpg"/>
             <wp:cNvGraphicFramePr>
               <a:graphicFrameLocks xmlns:a="http://schemas.openxmlformats.org/drawingml/2006/main" noChangeAspect="1"/>
             </wp:cNvGraphicFramePr>
@@ -913,7 +2438,7 @@
               <a:graphicData uri="http://schemas.openxmlformats.org/drawingml/2006/picture">
                 <pic:pic xmlns:pic="http://schemas.openxmlformats.org/drawingml/2006/picture">
                   <pic:nvPicPr>
-                    <pic:cNvPr id="0" name="Picture 11" descr="https://lh3.googleusercontent.com/rh3yFyaJ0ynBq8b2pEYChdCGMjBx3SG0rnZlNMAEiSEOmhQe1eQ_sUGFIUEYlVWF5j1OQAiMOGHO1WA90eeGPo1fN43s7ns-0s2Dkv4rqHtofEHWY8W8PwT8t9fMybcgMF2mraIM"/>
+                    <pic:cNvPr id="0" name="Picture 15" descr="https://cdn.discordapp.com/attachments/422792891119828992/521453073428774946/simple_bilstm_val_loss.jpg"/>
                     <pic:cNvPicPr>
                       <a:picLocks noChangeAspect="1" noChangeArrowheads="1"/>
                     </pic:cNvPicPr>
@@ -934,7 +2459,7 @@
                   <pic:spPr bwMode="auto">
                     <a:xfrm>
                       <a:off x="0" y="0"/>
-                      <a:ext cx="2790825" cy="1868805"/>
+                      <a:ext cx="3240000" cy="2160000"/>
                     </a:xfrm>
                     <a:prstGeom prst="rect">
                       <a:avLst/>
@@ -953,53 +2478,259 @@
     </w:p>
     <w:p>
       <w:pPr>
-        <w:pStyle w:val="Caption"/>
+        <w:pStyle w:val="Kpalrs"/>
         <w:jc w:val="center"/>
       </w:pPr>
       <w:r>
+        <w:t>Figure 4b</w:t>
+      </w:r>
+    </w:p>
+    <w:p>
+      <w:pPr>
+        <w:keepNext/>
+        <w:jc w:val="center"/>
+      </w:pPr>
+      <w:r>
+        <w:rPr>
+          <w:rFonts w:ascii="Arial" w:hAnsi="Arial" w:cs="Arial"/>
+          <w:noProof/>
+          <w:color w:val="000000"/>
+        </w:rPr>
+        <w:drawing>
+          <wp:inline distT="0" distB="0" distL="0" distR="0">
+            <wp:extent cx="3236885" cy="2160000"/>
+            <wp:effectExtent l="0" t="0" r="1905" b="0"/>
+            <wp:docPr id="5" name="Kép 5" descr="https://lh6.googleusercontent.com/9qdQxhbAIJ3tUEBwcyWIu32mndIYpO7gfVJrRaBrl2No63--7gdrd_I8vpLcAj6xoLlyjy5sUKyUvzVLZ747VXHXhUVyxnHs1vpL4INxCJofNCKDYySKAGG_79vafsDaCzGwF1dr"/>
+            <wp:cNvGraphicFramePr>
+              <a:graphicFrameLocks xmlns:a="http://schemas.openxmlformats.org/drawingml/2006/main" noChangeAspect="1"/>
+            </wp:cNvGraphicFramePr>
+            <a:graphic xmlns:a="http://schemas.openxmlformats.org/drawingml/2006/main">
+              <a:graphicData uri="http://schemas.openxmlformats.org/drawingml/2006/picture">
+                <pic:pic xmlns:pic="http://schemas.openxmlformats.org/drawingml/2006/picture">
+                  <pic:nvPicPr>
+                    <pic:cNvPr id="0" name="Picture 9" descr="https://lh6.googleusercontent.com/9qdQxhbAIJ3tUEBwcyWIu32mndIYpO7gfVJrRaBrl2No63--7gdrd_I8vpLcAj6xoLlyjy5sUKyUvzVLZ747VXHXhUVyxnHs1vpL4INxCJofNCKDYySKAGG_79vafsDaCzGwF1dr"/>
+                    <pic:cNvPicPr>
+                      <a:picLocks noChangeAspect="1" noChangeArrowheads="1"/>
+                    </pic:cNvPicPr>
+                  </pic:nvPicPr>
+                  <pic:blipFill>
+                    <a:blip r:embed="rId15">
+                      <a:extLst>
+                        <a:ext uri="{28A0092B-C50C-407E-A947-70E740481C1C}">
+                          <a14:useLocalDpi xmlns:a14="http://schemas.microsoft.com/office/drawing/2010/main" val="0"/>
+                        </a:ext>
+                      </a:extLst>
+                    </a:blip>
+                    <a:srcRect/>
+                    <a:stretch>
+                      <a:fillRect/>
+                    </a:stretch>
+                  </pic:blipFill>
+                  <pic:spPr bwMode="auto">
+                    <a:xfrm>
+                      <a:off x="0" y="0"/>
+                      <a:ext cx="3236885" cy="2160000"/>
+                    </a:xfrm>
+                    <a:prstGeom prst="rect">
+                      <a:avLst/>
+                    </a:prstGeom>
+                    <a:noFill/>
+                    <a:ln>
+                      <a:noFill/>
+                    </a:ln>
+                  </pic:spPr>
+                </pic:pic>
+              </a:graphicData>
+            </a:graphic>
+          </wp:inline>
+        </w:drawing>
+      </w:r>
+    </w:p>
+    <w:p>
+      <w:pPr>
+        <w:pStyle w:val="Kpalrs"/>
+        <w:jc w:val="center"/>
+      </w:pPr>
+      <w:r>
         <w:t xml:space="preserve">Figure </w:t>
       </w:r>
+      <w:fldSimple w:instr=" SEQ Figure \* ARABIC ">
+        <w:r>
+          <w:rPr>
+            <w:noProof/>
+          </w:rPr>
+          <w:t>5</w:t>
+        </w:r>
+      </w:fldSimple>
+      <w:r>
+        <w:t>a</w:t>
+      </w:r>
+    </w:p>
+    <w:p>
+      <w:pPr>
+        <w:keepNext/>
+        <w:jc w:val="center"/>
+      </w:pPr>
       <w:r>
         <w:rPr>
           <w:noProof/>
         </w:rPr>
-        <w:fldChar w:fldCharType="begin"/>
-      </w:r>
-      <w:r>
-        <w:rPr>
+        <w:lastRenderedPageBreak/>
+        <w:drawing>
+          <wp:inline distT="0" distB="0" distL="0" distR="0">
+            <wp:extent cx="3240000" cy="2160000"/>
+            <wp:effectExtent l="0" t="0" r="0" b="0"/>
+            <wp:docPr id="30" name="Kép 30" descr="https://cdn.discordapp.com/attachments/422792891119828992/521452994362081301/our_nn_val_loss.jpg"/>
+            <wp:cNvGraphicFramePr>
+              <a:graphicFrameLocks xmlns:a="http://schemas.openxmlformats.org/drawingml/2006/main" noChangeAspect="1"/>
+            </wp:cNvGraphicFramePr>
+            <a:graphic xmlns:a="http://schemas.openxmlformats.org/drawingml/2006/main">
+              <a:graphicData uri="http://schemas.openxmlformats.org/drawingml/2006/picture">
+                <pic:pic xmlns:pic="http://schemas.openxmlformats.org/drawingml/2006/picture">
+                  <pic:nvPicPr>
+                    <pic:cNvPr id="0" name="Picture 17" descr="https://cdn.discordapp.com/attachments/422792891119828992/521452994362081301/our_nn_val_loss.jpg"/>
+                    <pic:cNvPicPr>
+                      <a:picLocks noChangeAspect="1" noChangeArrowheads="1"/>
+                    </pic:cNvPicPr>
+                  </pic:nvPicPr>
+                  <pic:blipFill>
+                    <a:blip r:embed="rId16">
+                      <a:extLst>
+                        <a:ext uri="{28A0092B-C50C-407E-A947-70E740481C1C}">
+                          <a14:useLocalDpi xmlns:a14="http://schemas.microsoft.com/office/drawing/2010/main" val="0"/>
+                        </a:ext>
+                      </a:extLst>
+                    </a:blip>
+                    <a:srcRect/>
+                    <a:stretch>
+                      <a:fillRect/>
+                    </a:stretch>
+                  </pic:blipFill>
+                  <pic:spPr bwMode="auto">
+                    <a:xfrm>
+                      <a:off x="0" y="0"/>
+                      <a:ext cx="3240000" cy="2160000"/>
+                    </a:xfrm>
+                    <a:prstGeom prst="rect">
+                      <a:avLst/>
+                    </a:prstGeom>
+                    <a:noFill/>
+                    <a:ln>
+                      <a:noFill/>
+                    </a:ln>
+                  </pic:spPr>
+                </pic:pic>
+              </a:graphicData>
+            </a:graphic>
+          </wp:inline>
+        </w:drawing>
+      </w:r>
+    </w:p>
+    <w:p>
+      <w:pPr>
+        <w:pStyle w:val="Kpalrs"/>
+        <w:jc w:val="center"/>
+      </w:pPr>
+      <w:r>
+        <w:t>Figure 5b</w:t>
+      </w:r>
+    </w:p>
+    <w:p>
+      <w:pPr>
+        <w:ind w:firstLine="202"/>
+        <w:jc w:val="both"/>
+      </w:pPr>
+      <w:r>
+        <w:t>The best configuration of each neural network is compared on Figure 6. This shows that the third model can reach the highest accuracy (but this takes the most time to train).</w:t>
+      </w:r>
+    </w:p>
+    <w:p>
+      <w:pPr>
+        <w:keepNext/>
+        <w:jc w:val="center"/>
+      </w:pPr>
+      <w:r>
+        <w:rPr>
+          <w:rFonts w:ascii="Arial" w:hAnsi="Arial" w:cs="Arial"/>
           <w:noProof/>
-        </w:rPr>
-        <w:instrText xml:space="preserve"> SEQ Figure \* ARABIC </w:instrText>
-      </w:r>
-      <w:r>
-        <w:rPr>
-          <w:noProof/>
-        </w:rPr>
-        <w:fldChar w:fldCharType="separate"/>
-      </w:r>
-      <w:r>
-        <w:rPr>
-          <w:noProof/>
-        </w:rPr>
+          <w:color w:val="000000"/>
+          <w:sz w:val="22"/>
+          <w:szCs w:val="22"/>
+        </w:rPr>
+        <w:drawing>
+          <wp:inline distT="0" distB="0" distL="0" distR="0">
+            <wp:extent cx="3225688" cy="2160000"/>
+            <wp:effectExtent l="0" t="0" r="0" b="0"/>
+            <wp:docPr id="6" name="Kép 6" descr="https://lh3.googleusercontent.com/rh3yFyaJ0ynBq8b2pEYChdCGMjBx3SG0rnZlNMAEiSEOmhQe1eQ_sUGFIUEYlVWF5j1OQAiMOGHO1WA90eeGPo1fN43s7ns-0s2Dkv4rqHtofEHWY8W8PwT8t9fMybcgMF2mraIM"/>
+            <wp:cNvGraphicFramePr>
+              <a:graphicFrameLocks xmlns:a="http://schemas.openxmlformats.org/drawingml/2006/main" noChangeAspect="1"/>
+            </wp:cNvGraphicFramePr>
+            <a:graphic xmlns:a="http://schemas.openxmlformats.org/drawingml/2006/main">
+              <a:graphicData uri="http://schemas.openxmlformats.org/drawingml/2006/picture">
+                <pic:pic xmlns:pic="http://schemas.openxmlformats.org/drawingml/2006/picture">
+                  <pic:nvPicPr>
+                    <pic:cNvPr id="0" name="Picture 11" descr="https://lh3.googleusercontent.com/rh3yFyaJ0ynBq8b2pEYChdCGMjBx3SG0rnZlNMAEiSEOmhQe1eQ_sUGFIUEYlVWF5j1OQAiMOGHO1WA90eeGPo1fN43s7ns-0s2Dkv4rqHtofEHWY8W8PwT8t9fMybcgMF2mraIM"/>
+                    <pic:cNvPicPr>
+                      <a:picLocks noChangeAspect="1" noChangeArrowheads="1"/>
+                    </pic:cNvPicPr>
+                  </pic:nvPicPr>
+                  <pic:blipFill>
+                    <a:blip r:embed="rId17">
+                      <a:extLst>
+                        <a:ext uri="{28A0092B-C50C-407E-A947-70E740481C1C}">
+                          <a14:useLocalDpi xmlns:a14="http://schemas.microsoft.com/office/drawing/2010/main" val="0"/>
+                        </a:ext>
+                      </a:extLst>
+                    </a:blip>
+                    <a:srcRect/>
+                    <a:stretch>
+                      <a:fillRect/>
+                    </a:stretch>
+                  </pic:blipFill>
+                  <pic:spPr bwMode="auto">
+                    <a:xfrm>
+                      <a:off x="0" y="0"/>
+                      <a:ext cx="3225688" cy="2160000"/>
+                    </a:xfrm>
+                    <a:prstGeom prst="rect">
+                      <a:avLst/>
+                    </a:prstGeom>
+                    <a:noFill/>
+                    <a:ln>
+                      <a:noFill/>
+                    </a:ln>
+                  </pic:spPr>
+                </pic:pic>
+              </a:graphicData>
+            </a:graphic>
+          </wp:inline>
+        </w:drawing>
+      </w:r>
+    </w:p>
+    <w:p>
+      <w:pPr>
+        <w:pStyle w:val="Kpalrs"/>
+        <w:jc w:val="center"/>
+      </w:pPr>
+      <w:r>
+        <w:t xml:space="preserve">Figure </w:t>
+      </w:r>
+      <w:r>
         <w:t>6</w:t>
       </w:r>
-      <w:r>
-        <w:rPr>
-          <w:noProof/>
-        </w:rPr>
-        <w:fldChar w:fldCharType="end"/>
-      </w:r>
-    </w:p>
-    <w:p>
+    </w:p>
+    <w:p>
+      <w:pPr>
+        <w:jc w:val="both"/>
+      </w:pPr>
       <w:r>
         <w:t>The test accuracies of these networks are:</w:t>
       </w:r>
     </w:p>
-    <w:p/>
     <w:tbl>
       <w:tblPr>
-        <w:tblpPr w:leftFromText="180" w:rightFromText="180" w:vertAnchor="text" w:horzAnchor="margin" w:tblpXSpec="right" w:tblpY="17"/>
-        <w:tblW w:w="5062" w:type="dxa"/>
+        <w:tblpPr w:leftFromText="180" w:rightFromText="180" w:vertAnchor="text" w:horzAnchor="margin" w:tblpY="50"/>
+        <w:tblW w:w="0" w:type="auto"/>
         <w:tblBorders>
           <w:top w:val="single" w:sz="4" w:space="0" w:color="auto"/>
           <w:left w:val="single" w:sz="4" w:space="0" w:color="auto"/>
@@ -1017,10 +2748,10 @@
         <w:tblLook w:val="04A0" w:firstRow="1" w:lastRow="0" w:firstColumn="1" w:lastColumn="0" w:noHBand="0" w:noVBand="1"/>
       </w:tblPr>
       <w:tblGrid>
-        <w:gridCol w:w="1093"/>
-        <w:gridCol w:w="1134"/>
-        <w:gridCol w:w="1275"/>
-        <w:gridCol w:w="1560"/>
+        <w:gridCol w:w="1084"/>
+        <w:gridCol w:w="1121"/>
+        <w:gridCol w:w="1272"/>
+        <w:gridCol w:w="1524"/>
       </w:tblGrid>
       <w:tr>
         <w:trPr>
@@ -1028,7 +2759,7 @@
         </w:trPr>
         <w:tc>
           <w:tcPr>
-            <w:tcW w:w="1093" w:type="dxa"/>
+            <w:tcW w:w="0" w:type="auto"/>
             <w:tcMar>
               <w:top w:w="100" w:type="dxa"/>
               <w:left w:w="100" w:type="dxa"/>
@@ -1039,6 +2770,7 @@
           </w:tcPr>
           <w:p>
             <w:pPr>
+              <w:jc w:val="both"/>
               <w:rPr>
                 <w:sz w:val="16"/>
                 <w:szCs w:val="16"/>
@@ -1048,7 +2780,7 @@
         </w:tc>
         <w:tc>
           <w:tcPr>
-            <w:tcW w:w="1134" w:type="dxa"/>
+            <w:tcW w:w="0" w:type="auto"/>
             <w:tcMar>
               <w:top w:w="100" w:type="dxa"/>
               <w:left w:w="100" w:type="dxa"/>
@@ -1059,6 +2791,7 @@
           </w:tcPr>
           <w:p>
             <w:pPr>
+              <w:jc w:val="both"/>
               <w:rPr>
                 <w:sz w:val="16"/>
                 <w:szCs w:val="16"/>
@@ -1076,7 +2809,7 @@
         </w:tc>
         <w:tc>
           <w:tcPr>
-            <w:tcW w:w="1275" w:type="dxa"/>
+            <w:tcW w:w="0" w:type="auto"/>
             <w:tcMar>
               <w:top w:w="100" w:type="dxa"/>
               <w:left w:w="100" w:type="dxa"/>
@@ -1087,6 +2820,7 @@
           </w:tcPr>
           <w:p>
             <w:pPr>
+              <w:jc w:val="both"/>
               <w:rPr>
                 <w:sz w:val="16"/>
                 <w:szCs w:val="16"/>
@@ -1098,13 +2832,23 @@
                 <w:sz w:val="16"/>
                 <w:szCs w:val="16"/>
               </w:rPr>
-              <w:t>Simple BiLSTM</w:t>
+              <w:t xml:space="preserve">Simple </w:t>
             </w:r>
+            <w:proofErr w:type="spellStart"/>
+            <w:r>
+              <w:rPr>
+                <w:bCs/>
+                <w:sz w:val="16"/>
+                <w:szCs w:val="16"/>
+              </w:rPr>
+              <w:t>BiLSTM</w:t>
+            </w:r>
+            <w:proofErr w:type="spellEnd"/>
           </w:p>
         </w:tc>
         <w:tc>
           <w:tcPr>
-            <w:tcW w:w="1560" w:type="dxa"/>
+            <w:tcW w:w="0" w:type="auto"/>
             <w:tcMar>
               <w:top w:w="100" w:type="dxa"/>
               <w:left w:w="100" w:type="dxa"/>
@@ -1115,6 +2859,7 @@
           </w:tcPr>
           <w:p>
             <w:pPr>
+              <w:jc w:val="both"/>
               <w:rPr>
                 <w:sz w:val="16"/>
                 <w:szCs w:val="16"/>
@@ -1137,7 +2882,7 @@
         </w:trPr>
         <w:tc>
           <w:tcPr>
-            <w:tcW w:w="1093" w:type="dxa"/>
+            <w:tcW w:w="0" w:type="auto"/>
             <w:tcMar>
               <w:top w:w="100" w:type="dxa"/>
               <w:left w:w="100" w:type="dxa"/>
@@ -1148,6 +2893,7 @@
           </w:tcPr>
           <w:p>
             <w:pPr>
+              <w:jc w:val="both"/>
               <w:rPr>
                 <w:sz w:val="16"/>
                 <w:szCs w:val="16"/>
@@ -1165,7 +2911,7 @@
         </w:tc>
         <w:tc>
           <w:tcPr>
-            <w:tcW w:w="1134" w:type="dxa"/>
+            <w:tcW w:w="0" w:type="auto"/>
             <w:tcMar>
               <w:top w:w="100" w:type="dxa"/>
               <w:left w:w="100" w:type="dxa"/>
@@ -1176,6 +2922,7 @@
           </w:tcPr>
           <w:p>
             <w:pPr>
+              <w:jc w:val="both"/>
               <w:rPr>
                 <w:sz w:val="16"/>
                 <w:szCs w:val="16"/>
@@ -1192,7 +2939,7 @@
         </w:tc>
         <w:tc>
           <w:tcPr>
-            <w:tcW w:w="1275" w:type="dxa"/>
+            <w:tcW w:w="0" w:type="auto"/>
             <w:tcMar>
               <w:top w:w="100" w:type="dxa"/>
               <w:left w:w="100" w:type="dxa"/>
@@ -1203,6 +2950,7 @@
           </w:tcPr>
           <w:p>
             <w:pPr>
+              <w:jc w:val="both"/>
               <w:rPr>
                 <w:sz w:val="16"/>
                 <w:szCs w:val="16"/>
@@ -1219,7 +2967,7 @@
         </w:tc>
         <w:tc>
           <w:tcPr>
-            <w:tcW w:w="1560" w:type="dxa"/>
+            <w:tcW w:w="0" w:type="auto"/>
             <w:tcMar>
               <w:top w:w="100" w:type="dxa"/>
               <w:left w:w="100" w:type="dxa"/>
@@ -1230,6 +2978,7 @@
           </w:tcPr>
           <w:p>
             <w:pPr>
+              <w:jc w:val="both"/>
               <w:rPr>
                 <w:sz w:val="16"/>
                 <w:szCs w:val="16"/>
@@ -1247,26 +2996,49 @@
       </w:tr>
     </w:tbl>
     <w:p>
+      <w:pPr>
+        <w:jc w:val="both"/>
+      </w:pPr>
+    </w:p>
+    <w:p>
+      <w:pPr>
+        <w:ind w:firstLine="202"/>
+        <w:jc w:val="both"/>
+      </w:pPr>
       <w:r>
         <w:t>We tested training our network on 10 articles per author, and it has shown similar results.</w:t>
       </w:r>
     </w:p>
     <w:p>
       <w:pPr>
-        <w:pStyle w:val="Heading2"/>
+        <w:pStyle w:val="Cmsor2"/>
+        <w:jc w:val="both"/>
       </w:pPr>
       <w:r>
         <w:t>Final evaluation, conclusions</w:t>
       </w:r>
     </w:p>
     <w:p>
-      <w:r>
-        <w:t>In this project, we studied different deep learning models on authorship identification. We designed and implemented 3 models for authorship identification and shown that simple LSTM and BiLSTM solutions have limitations and can be outperformed by using new techniques. A model with 94% accuracy on identifying the real author of an article from 50 authors could be used to solve real world problems.</w:t>
-      </w:r>
-    </w:p>
-    <w:p>
-      <w:pPr>
-        <w:pStyle w:val="Heading2"/>
+      <w:pPr>
+        <w:ind w:firstLine="202"/>
+        <w:jc w:val="both"/>
+      </w:pPr>
+      <w:r>
+        <w:t xml:space="preserve">In this project, we studied different deep learning models on authorship identification. We designed and implemented 3 models for authorship identification and shown that simple LSTM and </w:t>
+      </w:r>
+      <w:proofErr w:type="spellStart"/>
+      <w:r>
+        <w:t>BiLSTM</w:t>
+      </w:r>
+      <w:proofErr w:type="spellEnd"/>
+      <w:r>
+        <w:t xml:space="preserve"> solutions have limitations and can be outperformed by using new techniques. A model with 94% accuracy on identifying the real author of an article from 50 authors could be used to solve real world problems.</w:t>
+      </w:r>
+    </w:p>
+    <w:p>
+      <w:pPr>
+        <w:pStyle w:val="Cmsor2"/>
+        <w:jc w:val="both"/>
       </w:pPr>
       <w:r>
         <w:t>Future plan</w:t>
@@ -1276,19 +3048,28 @@
       </w:r>
     </w:p>
     <w:p>
-      <w:r>
-        <w:t>Many future works could be done to improve accuracy such as implementing a more complex Attention mechanism or using named entity relation tags above part-of-speech tagging to express more semantic information from the articles. The models could be extended with an Unknown class for better usage.</w:t>
-      </w:r>
-    </w:p>
-    <w:p>
+      <w:pPr>
+        <w:ind w:firstLine="202"/>
+        <w:jc w:val="both"/>
+      </w:pPr>
+      <w:r>
+        <w:t xml:space="preserve">Many future works could be done to improve accuracy such as implementing a more complex Attention mechanism or using named entity relation tags above part-of-speech tagging to express more semantic information from the articles. The </w:t>
+      </w:r>
+      <w:r>
+        <w:t>models could be extended with an Unknown class for better usage.</w:t>
+      </w:r>
+    </w:p>
+    <w:p>
+      <w:pPr>
+        <w:jc w:val="both"/>
+      </w:pPr>
       <w:r>
         <w:t>Based on our research and models the problem of grouping authors by style or generating texts with the style of an author could be solved.</w:t>
       </w:r>
     </w:p>
-    <w:p/>
-    <w:p>
-      <w:pPr>
-        <w:pStyle w:val="Heading1"/>
+    <w:p>
+      <w:pPr>
+        <w:pStyle w:val="Cmsor1"/>
         <w:numPr>
           <w:ilvl w:val="0"/>
           <w:numId w:val="0"/>
@@ -1298,41 +3079,71 @@
         <w:t>References</w:t>
       </w:r>
     </w:p>
-    <w:p/>
+    <w:p>
+      <w:pPr>
+        <w:jc w:val="both"/>
+      </w:pPr>
+    </w:p>
     <w:p>
       <w:pPr>
         <w:ind w:left="202"/>
-      </w:pPr>
-      <w:r>
-        <w:t>Qian, Chen, Tianchang He, and Rao Zhang. "Deep Learning based Authorship Identification."</w:t>
+        <w:jc w:val="both"/>
+      </w:pPr>
+      <w:r>
+        <w:t xml:space="preserve">Qian, Chen, </w:t>
+      </w:r>
+      <w:proofErr w:type="spellStart"/>
+      <w:r>
+        <w:t>Tianchang</w:t>
+      </w:r>
+      <w:proofErr w:type="spellEnd"/>
+      <w:r>
+        <w:t xml:space="preserve"> He, and Rao Zhang. "Deep Learning based Authorship Identification."</w:t>
       </w:r>
       <w:r>
         <w:br/>
         <w:t xml:space="preserve">Available: </w:t>
       </w:r>
-      <w:hyperlink r:id="rId15" w:history="1">
+      <w:r>
+        <w:br/>
+      </w:r>
+      <w:hyperlink r:id="rId18" w:history="1">
         <w:r>
           <w:rPr>
-            <w:rStyle w:val="Hyperlink"/>
+            <w:rStyle w:val="Hiperhivatkozs"/>
           </w:rPr>
           <w:t>http://web.stanford.edu/class/cs224n/reports/2760185.pdf</w:t>
         </w:r>
       </w:hyperlink>
     </w:p>
-    <w:p/>
+    <w:p>
+      <w:pPr>
+        <w:jc w:val="both"/>
+      </w:pPr>
+    </w:p>
     <w:p>
       <w:pPr>
         <w:ind w:left="202"/>
+        <w:jc w:val="both"/>
       </w:pPr>
       <w:r>
         <w:t xml:space="preserve">Bagnall, Douglas. "Author identification using multi-headed recurrent neural networks." </w:t>
       </w:r>
+      <w:proofErr w:type="spellStart"/>
       <w:r>
         <w:rPr>
           <w:i/>
           <w:iCs/>
         </w:rPr>
-        <w:t xml:space="preserve">arXiv preprint arXiv:1506.04891 </w:t>
+        <w:t>arXiv</w:t>
+      </w:r>
+      <w:proofErr w:type="spellEnd"/>
+      <w:r>
+        <w:rPr>
+          <w:i/>
+          <w:iCs/>
+        </w:rPr>
+        <w:t xml:space="preserve"> preprint arXiv:1506.04891 </w:t>
       </w:r>
       <w:r>
         <w:t>(2015)</w:t>
@@ -1341,61 +3152,140 @@
         <w:br/>
         <w:t xml:space="preserve">Available: </w:t>
       </w:r>
-      <w:hyperlink r:id="rId16" w:history="1">
+      <w:r>
+        <w:br/>
+      </w:r>
+      <w:hyperlink r:id="rId19" w:history="1">
         <w:r>
           <w:rPr>
-            <w:rStyle w:val="Hyperlink"/>
+            <w:rStyle w:val="Hiperhivatkozs"/>
           </w:rPr>
           <w:t>https://arxiv.org/abs/1506.04891</w:t>
         </w:r>
       </w:hyperlink>
     </w:p>
-    <w:p/>
+    <w:p>
+      <w:pPr>
+        <w:jc w:val="both"/>
+      </w:pPr>
+    </w:p>
     <w:p>
       <w:pPr>
         <w:ind w:left="202"/>
-      </w:pPr>
-      <w:r>
-        <w:t>Efstathios Stamatatos, Walter Daelemans, Ben Verhoeven, Patrick Juola, Aurelio López-López, Martin Potthast, and Benno Stein. “Overview of the Author Identification Task at PAN 2015”</w:t>
+        <w:jc w:val="both"/>
+      </w:pPr>
+      <w:proofErr w:type="spellStart"/>
+      <w:r>
+        <w:t>Efstathios</w:t>
+      </w:r>
+      <w:proofErr w:type="spellEnd"/>
+      <w:r>
+        <w:t xml:space="preserve"> </w:t>
+      </w:r>
+      <w:proofErr w:type="spellStart"/>
+      <w:r>
+        <w:t>Stamatatos</w:t>
+      </w:r>
+      <w:proofErr w:type="spellEnd"/>
+      <w:r>
+        <w:t xml:space="preserve">, Walter </w:t>
+      </w:r>
+      <w:proofErr w:type="spellStart"/>
+      <w:r>
+        <w:t>Daelemans</w:t>
+      </w:r>
+      <w:proofErr w:type="spellEnd"/>
+      <w:r>
+        <w:t xml:space="preserve">, Ben Verhoeven, Patrick </w:t>
+      </w:r>
+      <w:proofErr w:type="spellStart"/>
+      <w:r>
+        <w:t>Juola</w:t>
+      </w:r>
+      <w:proofErr w:type="spellEnd"/>
+      <w:r>
+        <w:t xml:space="preserve">, Aurelio López-López, Martin </w:t>
+      </w:r>
+      <w:proofErr w:type="spellStart"/>
+      <w:r>
+        <w:t>Potthast</w:t>
+      </w:r>
+      <w:proofErr w:type="spellEnd"/>
+      <w:r>
+        <w:t>, and Benno Stein. “</w:t>
+      </w:r>
+      <w:bookmarkStart w:id="1" w:name="_GoBack"/>
+      <w:bookmarkEnd w:id="1"/>
+      <w:r>
+        <w:t>Overview of the Author Identification Task at PAN 2015”</w:t>
       </w:r>
       <w:r>
         <w:br/>
         <w:t xml:space="preserve">Available: </w:t>
       </w:r>
-      <w:hyperlink r:id="rId17" w:history="1">
+      <w:r>
+        <w:br/>
+      </w:r>
+      <w:hyperlink r:id="rId20" w:history="1">
         <w:r>
           <w:rPr>
-            <w:rStyle w:val="Hyperlink"/>
+            <w:rStyle w:val="Hiperhivatkozs"/>
           </w:rPr>
           <w:t>http://ceur-ws.org/Vol-1391/inv-pap3-CR.pdf</w:t>
         </w:r>
       </w:hyperlink>
     </w:p>
-    <w:p/>
+    <w:p>
+      <w:pPr>
+        <w:jc w:val="both"/>
+      </w:pPr>
+    </w:p>
     <w:p>
       <w:pPr>
         <w:ind w:left="202"/>
-      </w:pPr>
-      <w:r>
-        <w:t>Jeffrey Pennington, Richard Socher, Christopher D. Manning. "GloVe: Global Vectors for Word Representation", Computer Science Department, Stanford University, Stanford, CA 94305</w:t>
+        <w:jc w:val="both"/>
+      </w:pPr>
+      <w:r>
+        <w:t xml:space="preserve">Jeffrey Pennington, Richard </w:t>
+      </w:r>
+      <w:proofErr w:type="spellStart"/>
+      <w:r>
+        <w:t>Socher</w:t>
+      </w:r>
+      <w:proofErr w:type="spellEnd"/>
+      <w:r>
+        <w:t>, Christopher D. Manning. "</w:t>
+      </w:r>
+      <w:proofErr w:type="spellStart"/>
+      <w:r>
+        <w:t>GloVe</w:t>
+      </w:r>
+      <w:proofErr w:type="spellEnd"/>
+      <w:r>
+        <w:t>: Global Vectors for Word Representation", Computer Science Department, Stanford University, Stanford, CA 94305</w:t>
       </w:r>
       <w:r>
         <w:br/>
         <w:t xml:space="preserve">Available: </w:t>
       </w:r>
-      <w:hyperlink r:id="rId18" w:history="1">
+      <w:hyperlink r:id="rId21" w:history="1">
         <w:r>
           <w:rPr>
-            <w:rStyle w:val="Hyperlink"/>
+            <w:rStyle w:val="Hiperhivatkozs"/>
           </w:rPr>
           <w:t>https://nlp.stanford.edu/pubs/glove.pdf</w:t>
         </w:r>
       </w:hyperlink>
     </w:p>
-    <w:p/>
+    <w:p>
+      <w:pPr>
+        <w:jc w:val="both"/>
+      </w:pPr>
+    </w:p>
     <w:p>
       <w:pPr>
         <w:ind w:left="202"/>
+        <w:jc w:val="both"/>
       </w:pPr>
       <w:r>
         <w:t xml:space="preserve">Douglas Bagnall. "Author identification using multi-headed recurrent neural networks", </w:t>
@@ -1404,35 +3294,73 @@
         <w:br/>
         <w:t xml:space="preserve">Available: </w:t>
       </w:r>
-      <w:hyperlink r:id="rId19" w:history="1">
+      <w:hyperlink r:id="rId22" w:history="1">
         <w:r>
           <w:rPr>
-            <w:rStyle w:val="Hyperlink"/>
+            <w:rStyle w:val="Hiperhivatkozs"/>
           </w:rPr>
           <w:t>https://arxiv.org/pdf/1506.04891.pdf</w:t>
         </w:r>
       </w:hyperlink>
     </w:p>
-    <w:p/>
-    <w:p>
-      <w:pPr>
-        <w:ind w:left="606" w:hanging="202"/>
-      </w:pPr>
-      <w:r>
-        <w:t xml:space="preserve">Zichao Yang, Diyi Yang, Chris Dyer, Xiaodong He, Alex Smola, Eduard Hovy. “Hierarchical Attention </w:t>
-      </w:r>
-      <w:r>
-        <w:lastRenderedPageBreak/>
-        <w:t>Networks for Document Classification”, Carnegie Mellon University, Microsoft Research, Redmond</w:t>
+    <w:p>
+      <w:pPr>
+        <w:jc w:val="both"/>
+      </w:pPr>
+    </w:p>
+    <w:p>
+      <w:pPr>
+        <w:ind w:left="202"/>
+        <w:jc w:val="both"/>
+      </w:pPr>
+      <w:proofErr w:type="spellStart"/>
+      <w:r>
+        <w:t>Zichao</w:t>
+      </w:r>
+      <w:proofErr w:type="spellEnd"/>
+      <w:r>
+        <w:t xml:space="preserve"> Yang, </w:t>
+      </w:r>
+      <w:proofErr w:type="spellStart"/>
+      <w:r>
+        <w:t>Diyi</w:t>
+      </w:r>
+      <w:proofErr w:type="spellEnd"/>
+      <w:r>
+        <w:t xml:space="preserve"> Yang, Chris Dyer, </w:t>
+      </w:r>
+      <w:proofErr w:type="spellStart"/>
+      <w:r>
+        <w:t>Xiaodong</w:t>
+      </w:r>
+      <w:proofErr w:type="spellEnd"/>
+      <w:r>
+        <w:t xml:space="preserve"> He, Alex </w:t>
+      </w:r>
+      <w:proofErr w:type="spellStart"/>
+      <w:r>
+        <w:t>Smola</w:t>
+      </w:r>
+      <w:proofErr w:type="spellEnd"/>
+      <w:r>
+        <w:t xml:space="preserve">, Eduard </w:t>
+      </w:r>
+      <w:proofErr w:type="spellStart"/>
+      <w:r>
+        <w:t>Hovy</w:t>
+      </w:r>
+      <w:proofErr w:type="spellEnd"/>
+      <w:r>
+        <w:t>. “Hierarchical Attention Networks for Document Classification”, Carnegie Mellon University, Microsoft Research, Redmond</w:t>
       </w:r>
       <w:r>
         <w:br/>
         <w:t xml:space="preserve">Available: </w:t>
       </w:r>
-      <w:hyperlink r:id="rId20" w:history="1">
+      <w:hyperlink r:id="rId23" w:history="1">
         <w:r>
           <w:rPr>
-            <w:rStyle w:val="Hyperlink"/>
+            <w:rStyle w:val="Hiperhivatkozs"/>
           </w:rPr>
           <w:t>http://www.cs.cmu.edu/~./hovy/papers/16HLT-hierarchical-attention-networks.pdf</w:t>
         </w:r>
@@ -1447,9 +3375,216 @@
         </w:rPr>
       </w:pPr>
     </w:p>
+    <w:p>
+      <w:pPr>
+        <w:pStyle w:val="FigureCaption"/>
+        <w:ind w:left="202"/>
+        <w:rPr>
+          <w:sz w:val="20"/>
+          <w:szCs w:val="20"/>
+        </w:rPr>
+      </w:pPr>
+      <w:proofErr w:type="spellStart"/>
+      <w:r>
+        <w:rPr>
+          <w:sz w:val="20"/>
+          <w:szCs w:val="20"/>
+        </w:rPr>
+        <w:t>Liuyu</w:t>
+      </w:r>
+      <w:proofErr w:type="spellEnd"/>
+      <w:r>
+        <w:rPr>
+          <w:sz w:val="20"/>
+          <w:szCs w:val="20"/>
+        </w:rPr>
+        <w:t xml:space="preserve"> Zhou, </w:t>
+      </w:r>
+      <w:proofErr w:type="spellStart"/>
+      <w:r>
+        <w:rPr>
+          <w:sz w:val="20"/>
+          <w:szCs w:val="20"/>
+        </w:rPr>
+        <w:t>Huafei</w:t>
+      </w:r>
+      <w:proofErr w:type="spellEnd"/>
+      <w:r>
+        <w:rPr>
+          <w:sz w:val="20"/>
+          <w:szCs w:val="20"/>
+        </w:rPr>
+        <w:t xml:space="preserve"> Wang. “News Authorship Identification with Deep Learning”</w:t>
+      </w:r>
+      <w:r>
+        <w:rPr>
+          <w:sz w:val="20"/>
+          <w:szCs w:val="20"/>
+        </w:rPr>
+        <w:br/>
+        <w:t xml:space="preserve">Available: </w:t>
+      </w:r>
+      <w:r>
+        <w:rPr>
+          <w:sz w:val="20"/>
+          <w:szCs w:val="20"/>
+        </w:rPr>
+        <w:br/>
+      </w:r>
+      <w:hyperlink r:id="rId24" w:history="1">
+        <w:r>
+          <w:rPr>
+            <w:rStyle w:val="Hiperhivatkozs"/>
+            <w:sz w:val="20"/>
+            <w:szCs w:val="20"/>
+          </w:rPr>
+          <w:t>https://cs224d.stanford.edu/reports/ZhouWang.pdf</w:t>
+        </w:r>
+      </w:hyperlink>
+    </w:p>
+    <w:p>
+      <w:pPr>
+        <w:pStyle w:val="FigureCaption"/>
+        <w:rPr>
+          <w:sz w:val="20"/>
+          <w:szCs w:val="20"/>
+        </w:rPr>
+      </w:pPr>
+    </w:p>
+    <w:p>
+      <w:pPr>
+        <w:pStyle w:val="FigureCaption"/>
+        <w:ind w:left="202"/>
+        <w:jc w:val="left"/>
+        <w:rPr>
+          <w:sz w:val="20"/>
+          <w:szCs w:val="20"/>
+        </w:rPr>
+      </w:pPr>
+      <w:r>
+        <w:rPr>
+          <w:sz w:val="20"/>
+          <w:szCs w:val="20"/>
+        </w:rPr>
+        <w:t>Reuter_50_50 Data Set</w:t>
+      </w:r>
+      <w:r>
+        <w:rPr>
+          <w:sz w:val="20"/>
+          <w:szCs w:val="20"/>
+        </w:rPr>
+        <w:br/>
+        <w:t xml:space="preserve">Available: </w:t>
+      </w:r>
+      <w:r>
+        <w:rPr>
+          <w:sz w:val="20"/>
+          <w:szCs w:val="20"/>
+        </w:rPr>
+        <w:br/>
+      </w:r>
+      <w:hyperlink r:id="rId25" w:history="1">
+        <w:r>
+          <w:rPr>
+            <w:rStyle w:val="Hiperhivatkozs"/>
+            <w:sz w:val="20"/>
+            <w:szCs w:val="20"/>
+          </w:rPr>
+          <w:t>https://archive.ics.uci.edu/ml/datasets/Reuter_50_50</w:t>
+        </w:r>
+      </w:hyperlink>
+    </w:p>
+    <w:p>
+      <w:pPr>
+        <w:pStyle w:val="FigureCaption"/>
+        <w:rPr>
+          <w:sz w:val="20"/>
+          <w:szCs w:val="20"/>
+        </w:rPr>
+      </w:pPr>
+    </w:p>
+    <w:p>
+      <w:pPr>
+        <w:pStyle w:val="FigureCaption"/>
+        <w:ind w:left="202"/>
+        <w:rPr>
+          <w:sz w:val="20"/>
+          <w:szCs w:val="20"/>
+        </w:rPr>
+      </w:pPr>
+      <w:r>
+        <w:rPr>
+          <w:sz w:val="20"/>
+          <w:szCs w:val="20"/>
+        </w:rPr>
+        <w:t xml:space="preserve">Mike Kestemont,1 Michael Tschuggnall,2 </w:t>
+      </w:r>
+      <w:proofErr w:type="spellStart"/>
+      <w:r>
+        <w:rPr>
+          <w:sz w:val="20"/>
+          <w:szCs w:val="20"/>
+        </w:rPr>
+        <w:t>Efstathios</w:t>
+      </w:r>
+      <w:proofErr w:type="spellEnd"/>
+      <w:r>
+        <w:rPr>
+          <w:sz w:val="20"/>
+          <w:szCs w:val="20"/>
+        </w:rPr>
+        <w:t xml:space="preserve"> Stamatatos,3 Walter Daelemans,1 Günther Specht,2 Benno Stein,4 and Martin Potthast5</w:t>
+      </w:r>
+      <w:r>
+        <w:rPr>
+          <w:sz w:val="20"/>
+          <w:szCs w:val="20"/>
+        </w:rPr>
+        <w:t>. “</w:t>
+      </w:r>
+      <w:r>
+        <w:rPr>
+          <w:sz w:val="20"/>
+          <w:szCs w:val="20"/>
+        </w:rPr>
+        <w:t>Overview of the Author Identification Task at PAN-2018</w:t>
+      </w:r>
+      <w:r>
+        <w:rPr>
+          <w:sz w:val="20"/>
+          <w:szCs w:val="20"/>
+        </w:rPr>
+        <w:t>”</w:t>
+      </w:r>
+      <w:r>
+        <w:rPr>
+          <w:sz w:val="20"/>
+          <w:szCs w:val="20"/>
+        </w:rPr>
+        <w:br/>
+        <w:t>Available:</w:t>
+      </w:r>
+      <w:r>
+        <w:rPr>
+          <w:sz w:val="20"/>
+          <w:szCs w:val="20"/>
+        </w:rPr>
+        <w:br/>
+      </w:r>
+      <w:hyperlink r:id="rId26" w:history="1">
+        <w:r>
+          <w:rPr>
+            <w:rStyle w:val="Hiperhivatkozs"/>
+            <w:sz w:val="20"/>
+            <w:szCs w:val="20"/>
+          </w:rPr>
+          <w:t>https://repository.uantwerpen.be/docman/irua/9fa518/153293.pdf</w:t>
+        </w:r>
+      </w:hyperlink>
+    </w:p>
     <w:sectPr>
-      <w:headerReference w:type="default" r:id="rId21"/>
-      <w:footerReference w:type="first" r:id="rId22"/>
+      <w:headerReference w:type="default" r:id="rId27"/>
+      <w:footerReference w:type="first" r:id="rId28"/>
       <w:type w:val="continuous"/>
       <w:pgSz w:w="12240" w:h="15840" w:code="1"/>
       <w:pgMar w:top="1008" w:right="936" w:bottom="1008" w:left="936" w:header="432" w:footer="432" w:gutter="0"/>
@@ -1482,7 +3617,7 @@
 <w:ftr xmlns:wpc="http://schemas.microsoft.com/office/word/2010/wordprocessingCanvas" xmlns:cx="http://schemas.microsoft.com/office/drawing/2014/chartex" xmlns:cx1="http://schemas.microsoft.com/office/drawing/2015/9/8/chartex" xmlns:cx2="http://schemas.microsoft.com/office/drawing/2015/10/21/chartex" xmlns:cx3="http://schemas.microsoft.com/office/drawing/2016/5/9/chartex" xmlns:cx4="http://schemas.microsoft.com/office/drawing/2016/5/10/chartex" xmlns:cx5="http://schemas.microsoft.com/office/drawing/2016/5/11/chartex" xmlns:cx6="http://schemas.microsoft.com/office/drawing/2016/5/12/chartex" xmlns:cx7="http://schemas.microsoft.com/office/drawing/2016/5/13/chartex" xmlns:cx8="http://schemas.microsoft.com/office/drawing/2016/5/14/chartex" xmlns:mc="http://schemas.openxmlformats.org/markup-compatibility/2006" xmlns:aink="http://schemas.microsoft.com/office/drawing/2016/ink" xmlns:am3d="http://schemas.microsoft.com/office/drawing/2017/model3d" xmlns:o="urn:schemas-microsoft-com:office:office" xmlns:r="http://schemas.openxmlformats.org/officeDocument/2006/relationships" xmlns:m="http://schemas.openxmlformats.org/officeDocument/2006/math" xmlns:v="urn:schemas-microsoft-com:vml" xmlns:wp14="http://schemas.microsoft.com/office/word/2010/wordprocessingDrawing" xmlns:wp="http://schemas.openxmlformats.org/drawingml/2006/wordprocessingDrawing" xmlns:w10="urn:schemas-microsoft-com:office:word" xmlns:w="http://schemas.openxmlformats.org/wordprocessingml/2006/main" xmlns:w14="http://schemas.microsoft.com/office/word/2010/wordml" xmlns:w15="http://schemas.microsoft.com/office/word/2012/wordml" xmlns:w16cid="http://schemas.microsoft.com/office/word/2016/wordml/cid" xmlns:w16se="http://schemas.microsoft.com/office/word/2015/wordml/symex" xmlns:wpg="http://schemas.microsoft.com/office/word/2010/wordprocessingGroup" xmlns:wpi="http://schemas.microsoft.com/office/word/2010/wordprocessingInk" xmlns:wne="http://schemas.microsoft.com/office/word/2006/wordml" xmlns:wps="http://schemas.microsoft.com/office/word/2010/wordprocessingShape" mc:Ignorable="w14 w15 w16se w16cid wp14">
   <w:p>
     <w:pPr>
-      <w:pStyle w:val="FootnoteText"/>
+      <w:pStyle w:val="Lbjegyzetszveg"/>
       <w:ind w:firstLine="0"/>
     </w:pPr>
   </w:p>
@@ -1871,7 +4006,7 @@
     <w:lvl w:ilvl="0">
       <w:start w:val="1"/>
       <w:numFmt w:val="upperRoman"/>
-      <w:pStyle w:val="Heading1"/>
+      <w:pStyle w:val="Cmsor1"/>
       <w:lvlText w:val="%1."/>
       <w:legacy w:legacy="1" w:legacySpace="144" w:legacyIndent="144"/>
       <w:lvlJc w:val="left"/>
@@ -1879,7 +4014,7 @@
     <w:lvl w:ilvl="1">
       <w:start w:val="1"/>
       <w:numFmt w:val="upperLetter"/>
-      <w:pStyle w:val="Heading2"/>
+      <w:pStyle w:val="Cmsor2"/>
       <w:lvlText w:val="%2."/>
       <w:legacy w:legacy="1" w:legacySpace="144" w:legacyIndent="144"/>
       <w:lvlJc w:val="left"/>
@@ -1890,7 +4025,7 @@
     <w:lvl w:ilvl="2">
       <w:start w:val="1"/>
       <w:numFmt w:val="decimal"/>
-      <w:pStyle w:val="Heading3"/>
+      <w:pStyle w:val="Cmsor3"/>
       <w:lvlText w:val="%3)"/>
       <w:legacy w:legacy="1" w:legacySpace="144" w:legacyIndent="144"/>
       <w:lvlJc w:val="left"/>
@@ -1901,7 +4036,7 @@
     <w:lvl w:ilvl="3">
       <w:start w:val="1"/>
       <w:numFmt w:val="lowerLetter"/>
-      <w:pStyle w:val="Heading4"/>
+      <w:pStyle w:val="Cmsor4"/>
       <w:lvlText w:val="%4)"/>
       <w:legacy w:legacy="1" w:legacySpace="0" w:legacyIndent="720"/>
       <w:lvlJc w:val="left"/>
@@ -1912,7 +4047,7 @@
     <w:lvl w:ilvl="4">
       <w:start w:val="1"/>
       <w:numFmt w:val="decimal"/>
-      <w:pStyle w:val="Heading5"/>
+      <w:pStyle w:val="Cmsor5"/>
       <w:lvlText w:val="(%5)"/>
       <w:legacy w:legacy="1" w:legacySpace="0" w:legacyIndent="720"/>
       <w:lvlJc w:val="left"/>
@@ -1923,7 +4058,7 @@
     <w:lvl w:ilvl="5">
       <w:start w:val="1"/>
       <w:numFmt w:val="lowerLetter"/>
-      <w:pStyle w:val="Heading6"/>
+      <w:pStyle w:val="Cmsor6"/>
       <w:lvlText w:val="(%6)"/>
       <w:legacy w:legacy="1" w:legacySpace="0" w:legacyIndent="720"/>
       <w:lvlJc w:val="left"/>
@@ -1934,7 +4069,7 @@
     <w:lvl w:ilvl="6">
       <w:start w:val="1"/>
       <w:numFmt w:val="lowerRoman"/>
-      <w:pStyle w:val="Heading7"/>
+      <w:pStyle w:val="Cmsor7"/>
       <w:lvlText w:val="(%7)"/>
       <w:legacy w:legacy="1" w:legacySpace="0" w:legacyIndent="720"/>
       <w:lvlJc w:val="left"/>
@@ -1945,7 +4080,7 @@
     <w:lvl w:ilvl="7">
       <w:start w:val="1"/>
       <w:numFmt w:val="lowerLetter"/>
-      <w:pStyle w:val="Heading8"/>
+      <w:pStyle w:val="Cmsor8"/>
       <w:lvlText w:val="(%8)"/>
       <w:legacy w:legacy="1" w:legacySpace="0" w:legacyIndent="720"/>
       <w:lvlJc w:val="left"/>
@@ -1956,7 +4091,7 @@
     <w:lvl w:ilvl="8">
       <w:start w:val="1"/>
       <w:numFmt w:val="lowerRoman"/>
-      <w:pStyle w:val="Heading9"/>
+      <w:pStyle w:val="Cmsor9"/>
       <w:lvlText w:val="(%9)"/>
       <w:legacy w:legacy="1" w:legacySpace="0" w:legacyIndent="720"/>
       <w:lvlJc w:val="left"/>
@@ -3472,15 +5607,15 @@
     <w:lsdException w:name="Hashtag" w:semiHidden="1" w:uiPriority="99" w:unhideWhenUsed="1"/>
     <w:lsdException w:name="Unresolved Mention" w:semiHidden="1" w:uiPriority="99" w:unhideWhenUsed="1"/>
   </w:latentStyles>
-  <w:style w:type="paragraph" w:default="1" w:styleId="Normal">
+  <w:style w:type="paragraph" w:default="1" w:styleId="Norml">
     <w:name w:val="Normal"/>
     <w:qFormat/>
   </w:style>
-  <w:style w:type="paragraph" w:styleId="Heading1">
+  <w:style w:type="paragraph" w:styleId="Cmsor1">
     <w:name w:val="heading 1"/>
-    <w:basedOn w:val="Normal"/>
-    <w:next w:val="Normal"/>
-    <w:link w:val="Heading1Char"/>
+    <w:basedOn w:val="Norml"/>
+    <w:next w:val="Norml"/>
+    <w:link w:val="Cmsor1Char"/>
     <w:uiPriority w:val="9"/>
     <w:qFormat/>
     <w:pPr>
@@ -3497,11 +5632,11 @@
       <w:kern w:val="28"/>
     </w:rPr>
   </w:style>
-  <w:style w:type="paragraph" w:styleId="Heading2">
+  <w:style w:type="paragraph" w:styleId="Cmsor2">
     <w:name w:val="heading 2"/>
-    <w:basedOn w:val="Normal"/>
-    <w:next w:val="Normal"/>
-    <w:link w:val="Heading2Char"/>
+    <w:basedOn w:val="Norml"/>
+    <w:next w:val="Norml"/>
+    <w:link w:val="Cmsor2Char"/>
     <w:uiPriority w:val="9"/>
     <w:qFormat/>
     <w:pPr>
@@ -3518,10 +5653,10 @@
       <w:iCs/>
     </w:rPr>
   </w:style>
-  <w:style w:type="paragraph" w:styleId="Heading3">
+  <w:style w:type="paragraph" w:styleId="Cmsor3">
     <w:name w:val="heading 3"/>
-    <w:basedOn w:val="Normal"/>
-    <w:next w:val="Normal"/>
+    <w:basedOn w:val="Norml"/>
+    <w:next w:val="Norml"/>
     <w:uiPriority w:val="9"/>
     <w:qFormat/>
     <w:pPr>
@@ -3537,10 +5672,10 @@
       <w:iCs/>
     </w:rPr>
   </w:style>
-  <w:style w:type="paragraph" w:styleId="Heading4">
+  <w:style w:type="paragraph" w:styleId="Cmsor4">
     <w:name w:val="heading 4"/>
-    <w:basedOn w:val="Normal"/>
-    <w:next w:val="Normal"/>
+    <w:basedOn w:val="Norml"/>
+    <w:next w:val="Norml"/>
     <w:uiPriority w:val="9"/>
     <w:qFormat/>
     <w:pPr>
@@ -3559,10 +5694,10 @@
       <w:szCs w:val="18"/>
     </w:rPr>
   </w:style>
-  <w:style w:type="paragraph" w:styleId="Heading5">
+  <w:style w:type="paragraph" w:styleId="Cmsor5">
     <w:name w:val="heading 5"/>
-    <w:basedOn w:val="Normal"/>
-    <w:next w:val="Normal"/>
+    <w:basedOn w:val="Norml"/>
+    <w:next w:val="Norml"/>
     <w:uiPriority w:val="9"/>
     <w:qFormat/>
     <w:pPr>
@@ -3578,10 +5713,10 @@
       <w:szCs w:val="18"/>
     </w:rPr>
   </w:style>
-  <w:style w:type="paragraph" w:styleId="Heading6">
+  <w:style w:type="paragraph" w:styleId="Cmsor6">
     <w:name w:val="heading 6"/>
-    <w:basedOn w:val="Normal"/>
-    <w:next w:val="Normal"/>
+    <w:basedOn w:val="Norml"/>
+    <w:next w:val="Norml"/>
     <w:uiPriority w:val="9"/>
     <w:qFormat/>
     <w:pPr>
@@ -3599,10 +5734,10 @@
       <w:szCs w:val="16"/>
     </w:rPr>
   </w:style>
-  <w:style w:type="paragraph" w:styleId="Heading7">
+  <w:style w:type="paragraph" w:styleId="Cmsor7">
     <w:name w:val="heading 7"/>
-    <w:basedOn w:val="Normal"/>
-    <w:next w:val="Normal"/>
+    <w:basedOn w:val="Norml"/>
+    <w:next w:val="Norml"/>
     <w:uiPriority w:val="9"/>
     <w:qFormat/>
     <w:pPr>
@@ -3618,10 +5753,10 @@
       <w:szCs w:val="16"/>
     </w:rPr>
   </w:style>
-  <w:style w:type="paragraph" w:styleId="Heading8">
+  <w:style w:type="paragraph" w:styleId="Cmsor8">
     <w:name w:val="heading 8"/>
-    <w:basedOn w:val="Normal"/>
-    <w:next w:val="Normal"/>
+    <w:basedOn w:val="Norml"/>
+    <w:next w:val="Norml"/>
     <w:uiPriority w:val="9"/>
     <w:qFormat/>
     <w:pPr>
@@ -3639,10 +5774,10 @@
       <w:szCs w:val="16"/>
     </w:rPr>
   </w:style>
-  <w:style w:type="paragraph" w:styleId="Heading9">
+  <w:style w:type="paragraph" w:styleId="Cmsor9">
     <w:name w:val="heading 9"/>
-    <w:basedOn w:val="Normal"/>
-    <w:next w:val="Normal"/>
+    <w:basedOn w:val="Norml"/>
+    <w:next w:val="Norml"/>
     <w:uiPriority w:val="9"/>
     <w:qFormat/>
     <w:pPr>
@@ -3658,13 +5793,12 @@
       <w:szCs w:val="16"/>
     </w:rPr>
   </w:style>
-  <w:style w:type="character" w:default="1" w:styleId="DefaultParagraphFont">
+  <w:style w:type="character" w:default="1" w:styleId="Bekezdsalapbettpusa">
     <w:name w:val="Default Paragraph Font"/>
     <w:uiPriority w:val="1"/>
-    <w:semiHidden/>
     <w:unhideWhenUsed/>
   </w:style>
-  <w:style w:type="table" w:default="1" w:styleId="TableNormal">
+  <w:style w:type="table" w:default="1" w:styleId="Normltblzat">
     <w:name w:val="Normal Table"/>
     <w:uiPriority w:val="99"/>
     <w:semiHidden/>
@@ -3679,7 +5813,7 @@
       </w:tblCellMar>
     </w:tblPr>
   </w:style>
-  <w:style w:type="numbering" w:default="1" w:styleId="NoList">
+  <w:style w:type="numbering" w:default="1" w:styleId="Nemlista">
     <w:name w:val="No List"/>
     <w:uiPriority w:val="99"/>
     <w:semiHidden/>
@@ -3687,8 +5821,8 @@
   </w:style>
   <w:style w:type="paragraph" w:customStyle="1" w:styleId="Abstract">
     <w:name w:val="Abstract"/>
-    <w:basedOn w:val="Normal"/>
-    <w:next w:val="Normal"/>
+    <w:basedOn w:val="Norml"/>
+    <w:next w:val="Norml"/>
     <w:pPr>
       <w:spacing w:before="20"/>
       <w:ind w:firstLine="202"/>
@@ -3703,8 +5837,8 @@
   </w:style>
   <w:style w:type="paragraph" w:customStyle="1" w:styleId="Authors">
     <w:name w:val="Authors"/>
-    <w:basedOn w:val="Normal"/>
-    <w:next w:val="Normal"/>
+    <w:basedOn w:val="Norml"/>
+    <w:next w:val="Norml"/>
     <w:pPr>
       <w:framePr w:w="9072" w:hSpace="187" w:vSpace="187" w:wrap="notBeside" w:vAnchor="text" w:hAnchor="page" w:xAlign="center" w:y="1"/>
       <w:spacing w:after="320"/>
@@ -3725,10 +5859,10 @@
       <w:szCs w:val="22"/>
     </w:rPr>
   </w:style>
-  <w:style w:type="paragraph" w:styleId="Title">
+  <w:style w:type="paragraph" w:styleId="Cm">
     <w:name w:val="Title"/>
-    <w:basedOn w:val="Normal"/>
-    <w:next w:val="Normal"/>
+    <w:basedOn w:val="Norml"/>
+    <w:next w:val="Norml"/>
     <w:qFormat/>
     <w:pPr>
       <w:framePr w:w="9360" w:hSpace="187" w:vSpace="187" w:wrap="notBeside" w:vAnchor="text" w:hAnchor="page" w:xAlign="center" w:y="1"/>
@@ -3740,10 +5874,10 @@
       <w:szCs w:val="48"/>
     </w:rPr>
   </w:style>
-  <w:style w:type="paragraph" w:styleId="FootnoteText">
+  <w:style w:type="paragraph" w:styleId="Lbjegyzetszveg">
     <w:name w:val="footnote text"/>
-    <w:basedOn w:val="Normal"/>
-    <w:link w:val="FootnoteTextChar"/>
+    <w:basedOn w:val="Norml"/>
+    <w:link w:val="LbjegyzetszvegChar"/>
     <w:uiPriority w:val="99"/>
     <w:semiHidden/>
     <w:pPr>
@@ -3757,7 +5891,7 @@
   </w:style>
   <w:style w:type="paragraph" w:customStyle="1" w:styleId="References">
     <w:name w:val="References"/>
-    <w:basedOn w:val="Normal"/>
+    <w:basedOn w:val="Norml"/>
     <w:pPr>
       <w:numPr>
         <w:numId w:val="12"/>
@@ -3771,8 +5905,8 @@
   </w:style>
   <w:style w:type="paragraph" w:customStyle="1" w:styleId="IndexTerms">
     <w:name w:val="IndexTerms"/>
-    <w:basedOn w:val="Normal"/>
-    <w:next w:val="Normal"/>
+    <w:basedOn w:val="Norml"/>
+    <w:next w:val="Norml"/>
     <w:pPr>
       <w:ind w:firstLine="202"/>
       <w:jc w:val="both"/>
@@ -3784,7 +5918,7 @@
       <w:szCs w:val="18"/>
     </w:rPr>
   </w:style>
-  <w:style w:type="character" w:styleId="FootnoteReference">
+  <w:style w:type="character" w:styleId="Lbjegyzet-hivatkozs">
     <w:name w:val="footnote reference"/>
     <w:uiPriority w:val="99"/>
     <w:semiHidden/>
@@ -3792,10 +5926,10 @@
       <w:vertAlign w:val="superscript"/>
     </w:rPr>
   </w:style>
-  <w:style w:type="paragraph" w:styleId="Footer">
+  <w:style w:type="paragraph" w:styleId="llb">
     <w:name w:val="footer"/>
-    <w:basedOn w:val="Normal"/>
-    <w:link w:val="FooterChar"/>
+    <w:basedOn w:val="Norml"/>
+    <w:link w:val="llbChar"/>
     <w:uiPriority w:val="99"/>
     <w:pPr>
       <w:tabs>
@@ -3806,7 +5940,7 @@
   </w:style>
   <w:style w:type="paragraph" w:customStyle="1" w:styleId="Text">
     <w:name w:val="Text"/>
-    <w:basedOn w:val="Normal"/>
+    <w:basedOn w:val="Norml"/>
     <w:pPr>
       <w:widowControl w:val="0"/>
       <w:spacing w:line="252" w:lineRule="auto"/>
@@ -3816,7 +5950,7 @@
   </w:style>
   <w:style w:type="paragraph" w:customStyle="1" w:styleId="FigureCaption">
     <w:name w:val="Figure Caption"/>
-    <w:basedOn w:val="Normal"/>
+    <w:basedOn w:val="Norml"/>
     <w:pPr>
       <w:jc w:val="both"/>
     </w:pPr>
@@ -3827,7 +5961,7 @@
   </w:style>
   <w:style w:type="paragraph" w:customStyle="1" w:styleId="TableTitle">
     <w:name w:val="Table Title"/>
-    <w:basedOn w:val="Normal"/>
+    <w:basedOn w:val="Norml"/>
     <w:pPr>
       <w:jc w:val="center"/>
     </w:pPr>
@@ -3839,7 +5973,7 @@
   </w:style>
   <w:style w:type="paragraph" w:customStyle="1" w:styleId="ReferenceHead">
     <w:name w:val="Reference Head"/>
-    <w:basedOn w:val="Heading1"/>
+    <w:basedOn w:val="Cmsor1"/>
     <w:link w:val="ReferenceHeadChar"/>
     <w:pPr>
       <w:numPr>
@@ -3847,9 +5981,9 @@
       </w:numPr>
     </w:pPr>
   </w:style>
-  <w:style w:type="paragraph" w:styleId="Header">
+  <w:style w:type="paragraph" w:styleId="lfej">
     <w:name w:val="header"/>
-    <w:basedOn w:val="Normal"/>
+    <w:basedOn w:val="Norml"/>
     <w:pPr>
       <w:tabs>
         <w:tab w:val="center" w:pos="4320"/>
@@ -3859,8 +5993,8 @@
   </w:style>
   <w:style w:type="paragraph" w:customStyle="1" w:styleId="Equation">
     <w:name w:val="Equation"/>
-    <w:basedOn w:val="Normal"/>
-    <w:next w:val="Normal"/>
+    <w:basedOn w:val="Norml"/>
+    <w:next w:val="Norml"/>
     <w:pPr>
       <w:widowControl w:val="0"/>
       <w:tabs>
@@ -3870,24 +6004,24 @@
       <w:jc w:val="both"/>
     </w:pPr>
   </w:style>
-  <w:style w:type="character" w:styleId="Hyperlink">
+  <w:style w:type="character" w:styleId="Hiperhivatkozs">
     <w:name w:val="Hyperlink"/>
     <w:rPr>
       <w:color w:val="0000FF"/>
       <w:u w:val="single"/>
     </w:rPr>
   </w:style>
-  <w:style w:type="character" w:styleId="FollowedHyperlink">
+  <w:style w:type="character" w:styleId="Mrltotthiperhivatkozs">
     <w:name w:val="FollowedHyperlink"/>
     <w:rPr>
       <w:color w:val="800080"/>
       <w:u w:val="single"/>
     </w:rPr>
   </w:style>
-  <w:style w:type="paragraph" w:styleId="BodyTextIndent">
+  <w:style w:type="paragraph" w:styleId="Szvegtrzsbehzssal">
     <w:name w:val="Body Text Indent"/>
-    <w:basedOn w:val="Normal"/>
-    <w:link w:val="BodyTextIndentChar"/>
+    <w:basedOn w:val="Norml"/>
+    <w:link w:val="SzvegtrzsbehzssalChar"/>
     <w:pPr>
       <w:ind w:left="630" w:hanging="630"/>
     </w:pPr>
@@ -3895,9 +6029,9 @@
       <w:szCs w:val="24"/>
     </w:rPr>
   </w:style>
-  <w:style w:type="paragraph" w:styleId="DocumentMap">
+  <w:style w:type="paragraph" w:styleId="Dokumentumtrkp">
     <w:name w:val="Document Map"/>
-    <w:basedOn w:val="Normal"/>
+    <w:basedOn w:val="Norml"/>
     <w:semiHidden/>
     <w:rsid w:val="00DC5FC7"/>
     <w:pPr>
@@ -3909,8 +6043,8 @@
   </w:style>
   <w:style w:type="paragraph" w:customStyle="1" w:styleId="Pa0">
     <w:name w:val="Pa0"/>
-    <w:basedOn w:val="Normal"/>
-    <w:next w:val="Normal"/>
+    <w:basedOn w:val="Norml"/>
+    <w:next w:val="Norml"/>
     <w:rsid w:val="00426966"/>
     <w:pPr>
       <w:widowControl w:val="0"/>
@@ -3932,10 +6066,10 @@
       <w:szCs w:val="20"/>
     </w:rPr>
   </w:style>
-  <w:style w:type="paragraph" w:styleId="BalloonText">
+  <w:style w:type="paragraph" w:styleId="Buborkszveg">
     <w:name w:val="Balloon Text"/>
-    <w:basedOn w:val="Normal"/>
-    <w:link w:val="BalloonTextChar"/>
+    <w:basedOn w:val="Norml"/>
+    <w:link w:val="BuborkszvegChar"/>
     <w:rsid w:val="00F33D49"/>
     <w:rPr>
       <w:rFonts w:ascii="Tahoma" w:hAnsi="Tahoma" w:cs="Tahoma"/>
@@ -3943,9 +6077,9 @@
       <w:szCs w:val="16"/>
     </w:rPr>
   </w:style>
-  <w:style w:type="character" w:customStyle="1" w:styleId="BalloonTextChar">
-    <w:name w:val="Balloon Text Char"/>
-    <w:link w:val="BalloonText"/>
+  <w:style w:type="character" w:customStyle="1" w:styleId="BuborkszvegChar">
+    <w:name w:val="Buborékszöveg Char"/>
+    <w:link w:val="Buborkszveg"/>
     <w:rsid w:val="00F33D49"/>
     <w:rPr>
       <w:rFonts w:ascii="Tahoma" w:hAnsi="Tahoma" w:cs="Tahoma"/>
@@ -3964,7 +6098,7 @@
   </w:style>
   <w:style w:type="paragraph" w:customStyle="1" w:styleId="ParagraphStyle1">
     <w:name w:val="Paragraph Style 1"/>
-    <w:basedOn w:val="Normal"/>
+    <w:basedOn w:val="Norml"/>
     <w:uiPriority w:val="99"/>
     <w:rsid w:val="00C82D86"/>
     <w:pPr>
@@ -4013,9 +6147,9 @@
     <w:qFormat/>
     <w:rsid w:val="003F52AD"/>
   </w:style>
-  <w:style w:type="character" w:customStyle="1" w:styleId="Heading1Char">
-    <w:name w:val="Heading 1 Char"/>
-    <w:link w:val="Heading1"/>
+  <w:style w:type="character" w:customStyle="1" w:styleId="Cmsor1Char">
+    <w:name w:val="Címsor 1 Char"/>
+    <w:link w:val="Cmsor1"/>
     <w:uiPriority w:val="9"/>
     <w:rsid w:val="003F52AD"/>
     <w:rPr>
@@ -4059,9 +6193,9 @@
       <w:szCs w:val="22"/>
     </w:rPr>
   </w:style>
-  <w:style w:type="character" w:customStyle="1" w:styleId="Heading2Char">
-    <w:name w:val="Heading 2 Char"/>
-    <w:link w:val="Heading2"/>
+  <w:style w:type="character" w:customStyle="1" w:styleId="Cmsor2Char">
+    <w:name w:val="Címsor 2 Char"/>
+    <w:link w:val="Cmsor2"/>
     <w:uiPriority w:val="9"/>
     <w:rsid w:val="001B36B1"/>
     <w:rPr>
@@ -4071,7 +6205,7 @@
   </w:style>
   <w:style w:type="paragraph" w:customStyle="1" w:styleId="TextL-MAG">
     <w:name w:val="Text L-MAG"/>
-    <w:basedOn w:val="Normal"/>
+    <w:basedOn w:val="Norml"/>
     <w:link w:val="TextL-MAGChar"/>
     <w:qFormat/>
     <w:rsid w:val="009C7D17"/>
@@ -4102,16 +6236,16 @@
       <w:lang w:eastAsia="ja-JP"/>
     </w:rPr>
   </w:style>
-  <w:style w:type="character" w:customStyle="1" w:styleId="FooterChar">
-    <w:name w:val="Footer Char"/>
-    <w:basedOn w:val="DefaultParagraphFont"/>
-    <w:link w:val="Footer"/>
+  <w:style w:type="character" w:customStyle="1" w:styleId="llbChar">
+    <w:name w:val="Élőláb Char"/>
+    <w:basedOn w:val="Bekezdsalapbettpusa"/>
+    <w:link w:val="llb"/>
     <w:uiPriority w:val="99"/>
     <w:rsid w:val="00D90C10"/>
   </w:style>
-  <w:style w:type="character" w:customStyle="1" w:styleId="FootnoteTextChar">
-    <w:name w:val="Footnote Text Char"/>
-    <w:link w:val="FootnoteText"/>
+  <w:style w:type="character" w:customStyle="1" w:styleId="LbjegyzetszvegChar">
+    <w:name w:val="Lábjegyzetszöveg Char"/>
+    <w:link w:val="Lbjegyzetszveg"/>
     <w:uiPriority w:val="99"/>
     <w:semiHidden/>
     <w:rsid w:val="00C075EF"/>
@@ -4120,9 +6254,9 @@
       <w:szCs w:val="16"/>
     </w:rPr>
   </w:style>
-  <w:style w:type="character" w:customStyle="1" w:styleId="BodyTextIndentChar">
-    <w:name w:val="Body Text Indent Char"/>
-    <w:link w:val="BodyTextIndent"/>
+  <w:style w:type="character" w:customStyle="1" w:styleId="SzvegtrzsbehzssalChar">
+    <w:name w:val="Szövegtörzs behúzással Char"/>
+    <w:link w:val="Szvegtrzsbehzssal"/>
     <w:rsid w:val="003F26BD"/>
     <w:rPr>
       <w:szCs w:val="24"/>
@@ -4130,12 +6264,12 @@
   </w:style>
   <w:style w:type="character" w:customStyle="1" w:styleId="m5113501246024331607m-6864882937387638336gmail-il">
     <w:name w:val="m_5113501246024331607m_-6864882937387638336gmail-il"/>
-    <w:basedOn w:val="DefaultParagraphFont"/>
+    <w:basedOn w:val="Bekezdsalapbettpusa"/>
     <w:rsid w:val="0076355A"/>
   </w:style>
   <w:style w:type="paragraph" w:customStyle="1" w:styleId="ColorfulList-Accent11">
     <w:name w:val="Colorful List - Accent 11"/>
-    <w:basedOn w:val="Normal"/>
+    <w:basedOn w:val="Norml"/>
     <w:uiPriority w:val="34"/>
     <w:qFormat/>
     <w:rsid w:val="0076355A"/>
@@ -4146,32 +6280,32 @@
   </w:style>
   <w:style w:type="character" w:customStyle="1" w:styleId="apple-converted-space">
     <w:name w:val="apple-converted-space"/>
-    <w:basedOn w:val="DefaultParagraphFont"/>
+    <w:basedOn w:val="Bekezdsalapbettpusa"/>
     <w:rsid w:val="00F932B6"/>
   </w:style>
-  <w:style w:type="paragraph" w:styleId="EndnoteText">
+  <w:style w:type="paragraph" w:styleId="Vgjegyzetszvege">
     <w:name w:val="endnote text"/>
-    <w:basedOn w:val="Normal"/>
-    <w:link w:val="EndnoteTextChar"/>
+    <w:basedOn w:val="Norml"/>
+    <w:link w:val="VgjegyzetszvegeChar"/>
     <w:rsid w:val="00EE3FA3"/>
   </w:style>
-  <w:style w:type="character" w:customStyle="1" w:styleId="EndnoteTextChar">
-    <w:name w:val="Endnote Text Char"/>
-    <w:basedOn w:val="DefaultParagraphFont"/>
-    <w:link w:val="EndnoteText"/>
+  <w:style w:type="character" w:customStyle="1" w:styleId="VgjegyzetszvegeChar">
+    <w:name w:val="Végjegyzet szövege Char"/>
+    <w:basedOn w:val="Bekezdsalapbettpusa"/>
+    <w:link w:val="Vgjegyzetszvege"/>
     <w:rsid w:val="00EE3FA3"/>
   </w:style>
-  <w:style w:type="character" w:styleId="EndnoteReference">
+  <w:style w:type="character" w:styleId="Vgjegyzet-hivatkozs">
     <w:name w:val="endnote reference"/>
-    <w:basedOn w:val="DefaultParagraphFont"/>
+    <w:basedOn w:val="Bekezdsalapbettpusa"/>
     <w:rsid w:val="00EE3FA3"/>
     <w:rPr>
       <w:vertAlign w:val="superscript"/>
     </w:rPr>
   </w:style>
-  <w:style w:type="table" w:styleId="TableGrid">
+  <w:style w:type="table" w:styleId="Rcsostblzat">
     <w:name w:val="Table Grid"/>
-    <w:basedOn w:val="TableNormal"/>
+    <w:basedOn w:val="Normltblzat"/>
     <w:uiPriority w:val="39"/>
     <w:rsid w:val="00724AB8"/>
     <w:rPr>
@@ -4191,9 +6325,9 @@
       </w:tblBorders>
     </w:tblPr>
   </w:style>
-  <w:style w:type="character" w:styleId="UnresolvedMention">
+  <w:style w:type="character" w:styleId="Feloldatlanmegemlts">
     <w:name w:val="Unresolved Mention"/>
-    <w:basedOn w:val="DefaultParagraphFont"/>
+    <w:basedOn w:val="Bekezdsalapbettpusa"/>
     <w:uiPriority w:val="99"/>
     <w:semiHidden/>
     <w:unhideWhenUsed/>
@@ -4203,9 +6337,9 @@
       <w:shd w:val="clear" w:color="auto" w:fill="E1DFDD"/>
     </w:rPr>
   </w:style>
-  <w:style w:type="paragraph" w:styleId="NormalWeb">
+  <w:style w:type="paragraph" w:styleId="NormlWeb">
     <w:name w:val="Normal (Web)"/>
-    <w:basedOn w:val="Normal"/>
+    <w:basedOn w:val="Norml"/>
     <w:semiHidden/>
     <w:unhideWhenUsed/>
     <w:rsid w:val="00253C65"/>
@@ -4214,10 +6348,10 @@
       <w:szCs w:val="24"/>
     </w:rPr>
   </w:style>
-  <w:style w:type="paragraph" w:styleId="Caption">
+  <w:style w:type="paragraph" w:styleId="Kpalrs">
     <w:name w:val="caption"/>
-    <w:basedOn w:val="Normal"/>
-    <w:next w:val="Normal"/>
+    <w:basedOn w:val="Norml"/>
+    <w:next w:val="Norml"/>
     <w:unhideWhenUsed/>
     <w:qFormat/>
     <w:rsid w:val="00253C65"/>
@@ -4501,7 +6635,7 @@
 </file>
 
 <file path=customXml/itemProps1.xml><?xml version="1.0" encoding="utf-8"?>
-<ds:datastoreItem xmlns:ds="http://schemas.openxmlformats.org/officeDocument/2006/customXml" ds:itemID="{D92A5162-EDDF-6146-A0BC-A1E3BA8F3F0E}">
+<ds:datastoreItem xmlns:ds="http://schemas.openxmlformats.org/officeDocument/2006/customXml" ds:itemID="{AFA563F4-4929-4D6B-96DF-9CFB16AD9BC8}">
   <ds:schemaRefs>
     <ds:schemaRef ds:uri="http://schemas.openxmlformats.org/officeDocument/2006/bibliography"/>
   </ds:schemaRefs>

</xml_diff>